<commit_message>
vault backup: 06-01-2025 21:28:35
Affected files:
.obsidian/workspace.json
Documenti Esterni/Itinerario Tokyo-Kyoto (11 gg) (2-dic-2025 -- 14-dic-2025).docx
Documenti Esterni/Itinerario Tokyo-Kyoto (11 gg) (2-dic-2025 -- 14-dic-2025).pdf
Locations/Japan/Lista dei Luoghi.docx
</commit_message>
<xml_diff>
--- a/Documenti Esterni/Itinerario Tokyo-Kyoto (11 gg) (2-dic-2025 -- 14-dic-2025).docx
+++ b/Documenti Esterni/Itinerario Tokyo-Kyoto (11 gg) (2-dic-2025 -- 14-dic-2025).docx
@@ -655,6 +655,12 @@
               </w:rPr>
               <w:t>300/400 €</w:t>
             </w:r>
+            <w:r>
+              <w:rPr>
+                <w:rFonts w:ascii="Times New Roman" w:hAnsi="Times New Roman" w:cs="Times New Roman"/>
+              </w:rPr>
+              <w:t xml:space="preserve"> circa</w:t>
+            </w:r>
           </w:p>
         </w:tc>
         <w:tc>
@@ -805,8 +811,22 @@
               <w:rPr>
                 <w:rFonts w:ascii="Times New Roman" w:hAnsi="Times New Roman" w:cs="Times New Roman"/>
               </w:rPr>
-              <w:t>23 €</w:t>
+              <w:t>30</w:t>
             </w:r>
+            <w:r>
+              <w:rPr>
+                <w:rFonts w:ascii="Times New Roman" w:hAnsi="Times New Roman" w:cs="Times New Roman"/>
+              </w:rPr>
+              <w:t xml:space="preserve"> €</w:t>
+            </w:r>
+            <w:r>
+              <w:rPr>
+                <w:rFonts w:ascii="Times New Roman" w:hAnsi="Times New Roman" w:cs="Times New Roman"/>
+              </w:rPr>
+              <w:t xml:space="preserve"> circa</w:t>
+            </w:r>
+            <w:bookmarkStart w:id="0" w:name="_GoBack"/>
+            <w:bookmarkEnd w:id="0"/>
           </w:p>
         </w:tc>
         <w:tc>
@@ -987,7 +1007,19 @@
               <w:rPr>
                 <w:rFonts w:ascii="Times New Roman" w:hAnsi="Times New Roman" w:cs="Times New Roman"/>
               </w:rPr>
-              <w:t>30€ circa</w:t>
+              <w:t>30</w:t>
+            </w:r>
+            <w:r>
+              <w:rPr>
+                <w:rFonts w:ascii="Times New Roman" w:hAnsi="Times New Roman" w:cs="Times New Roman"/>
+              </w:rPr>
+              <w:t xml:space="preserve"> </w:t>
+            </w:r>
+            <w:r>
+              <w:rPr>
+                <w:rFonts w:ascii="Times New Roman" w:hAnsi="Times New Roman" w:cs="Times New Roman"/>
+              </w:rPr>
+              <w:t>€ circa</w:t>
             </w:r>
           </w:p>
         </w:tc>
@@ -1126,7 +1158,19 @@
               <w:rPr>
                 <w:rFonts w:ascii="Times New Roman" w:hAnsi="Times New Roman" w:cs="Times New Roman"/>
               </w:rPr>
-              <w:t>23 €</w:t>
+              <w:t xml:space="preserve">30 </w:t>
+            </w:r>
+            <w:r>
+              <w:rPr>
+                <w:rFonts w:ascii="Times New Roman" w:hAnsi="Times New Roman" w:cs="Times New Roman"/>
+              </w:rPr>
+              <w:t>€</w:t>
+            </w:r>
+            <w:r>
+              <w:rPr>
+                <w:rFonts w:ascii="Times New Roman" w:hAnsi="Times New Roman" w:cs="Times New Roman"/>
+              </w:rPr>
+              <w:t xml:space="preserve"> circa</w:t>
             </w:r>
           </w:p>
         </w:tc>
@@ -1285,6 +1329,12 @@
               </w:rPr>
               <w:t>300/400 €</w:t>
             </w:r>
+            <w:r>
+              <w:rPr>
+                <w:rFonts w:ascii="Times New Roman" w:hAnsi="Times New Roman" w:cs="Times New Roman"/>
+              </w:rPr>
+              <w:t xml:space="preserve"> circa</w:t>
+            </w:r>
           </w:p>
         </w:tc>
         <w:tc>
@@ -1493,7 +1543,7 @@
           <w:rFonts w:ascii="Times New Roman" w:hAnsi="Times New Roman" w:cs="Times New Roman"/>
         </w:rPr>
       </w:pPr>
-      <w:bookmarkStart w:id="0" w:name="spese-previste-indicative"/>
+      <w:bookmarkStart w:id="1" w:name="spese-previste-indicative"/>
       <w:proofErr w:type="spellStart"/>
       <w:r>
         <w:rPr>
@@ -1861,8 +1911,8 @@
           <w:rFonts w:ascii="Times New Roman" w:hAnsi="Times New Roman" w:cs="Times New Roman"/>
         </w:rPr>
       </w:pPr>
-      <w:bookmarkStart w:id="1" w:name="alcune-info"/>
-      <w:bookmarkEnd w:id="0"/>
+      <w:bookmarkStart w:id="2" w:name="alcune-info"/>
+      <w:bookmarkEnd w:id="1"/>
       <w:r>
         <w:rPr>
           <w:rFonts w:ascii="Times New Roman" w:hAnsi="Times New Roman" w:cs="Times New Roman"/>
@@ -2022,8 +2072,8 @@
           <w:rFonts w:ascii="Times New Roman" w:hAnsi="Times New Roman" w:cs="Times New Roman"/>
         </w:rPr>
       </w:pPr>
-      <w:bookmarkStart w:id="2" w:name="volo"/>
-      <w:bookmarkEnd w:id="1"/>
+      <w:bookmarkStart w:id="3" w:name="volo"/>
+      <w:bookmarkEnd w:id="2"/>
       <w:r>
         <w:rPr>
           <w:rFonts w:ascii="Times New Roman" w:hAnsi="Times New Roman" w:cs="Times New Roman"/>
@@ -2153,8 +2203,8 @@
           <w:lang w:val="it-IT"/>
         </w:rPr>
       </w:pPr>
-      <w:bookmarkStart w:id="3" w:name="itinerario-base"/>
-      <w:bookmarkEnd w:id="2"/>
+      <w:bookmarkStart w:id="4" w:name="itinerario-base"/>
+      <w:bookmarkEnd w:id="3"/>
     </w:p>
     <w:p>
       <w:pPr>
@@ -2206,8 +2256,8 @@
           <w:rFonts w:ascii="Times New Roman" w:hAnsi="Times New Roman" w:cs="Times New Roman"/>
         </w:rPr>
       </w:pPr>
-      <w:bookmarkStart w:id="4" w:name="tokyo東京"/>
-      <w:bookmarkEnd w:id="3"/>
+      <w:bookmarkStart w:id="5" w:name="tokyo東京"/>
+      <w:bookmarkEnd w:id="4"/>
       <w:proofErr w:type="gramStart"/>
       <w:r>
         <w:rPr>
@@ -2606,7 +2656,7 @@
           <w:rFonts w:ascii="Times New Roman" w:hAnsi="Times New Roman" w:cs="Times New Roman"/>
         </w:rPr>
       </w:pPr>
-      <w:bookmarkStart w:id="5" w:name="sotto-richiesta"/>
+      <w:bookmarkStart w:id="6" w:name="sotto-richiesta"/>
       <w:r>
         <w:rPr>
           <w:rFonts w:ascii="Times New Roman" w:hAnsi="Times New Roman" w:cs="Times New Roman"/>
@@ -2731,9 +2781,9 @@
           <w:rFonts w:ascii="Times New Roman" w:hAnsi="Times New Roman" w:cs="Times New Roman"/>
         </w:rPr>
       </w:pPr>
-      <w:bookmarkStart w:id="6" w:name="kyoto京都"/>
-      <w:bookmarkEnd w:id="4"/>
+      <w:bookmarkStart w:id="7" w:name="kyoto京都"/>
       <w:bookmarkEnd w:id="5"/>
+      <w:bookmarkEnd w:id="6"/>
       <w:proofErr w:type="gramStart"/>
       <w:r>
         <w:rPr>
@@ -3117,8 +3167,8 @@
           <w:lang w:val="it-IT"/>
         </w:rPr>
       </w:pPr>
-      <w:bookmarkStart w:id="7" w:name="dettaglio"/>
-      <w:bookmarkEnd w:id="6"/>
+      <w:bookmarkStart w:id="8" w:name="dettaglio"/>
+      <w:bookmarkEnd w:id="7"/>
       <w:r>
         <w:rPr>
           <w:rFonts w:ascii="Times New Roman" w:hAnsi="Times New Roman" w:cs="Times New Roman"/>
@@ -3136,7 +3186,7 @@
           <w:lang w:val="it-IT"/>
         </w:rPr>
       </w:pPr>
-      <w:bookmarkStart w:id="8" w:name="X5fb5817ce69584c6a0fe5a6dae4fca9ecd6d39f"/>
+      <w:bookmarkStart w:id="9" w:name="X5fb5817ce69584c6a0fe5a6dae4fca9ecd6d39f"/>
       <w:r>
         <w:rPr>
           <w:rFonts w:ascii="Times New Roman" w:hAnsi="Times New Roman" w:cs="Times New Roman"/>
@@ -3323,8 +3373,8 @@
           <w:rFonts w:ascii="Times New Roman" w:hAnsi="Times New Roman" w:cs="Times New Roman"/>
         </w:rPr>
       </w:pPr>
-      <w:bookmarkStart w:id="9" w:name="giorno-1-3-dicembre-2025-1-tokyo"/>
-      <w:bookmarkEnd w:id="8"/>
+      <w:bookmarkStart w:id="10" w:name="giorno-1-3-dicembre-2025-1-tokyo"/>
+      <w:bookmarkEnd w:id="9"/>
       <w:r>
         <w:rPr>
           <w:rFonts w:ascii="Times New Roman" w:hAnsi="Times New Roman" w:cs="Times New Roman"/>
@@ -3536,8 +3586,8 @@
           <w:rFonts w:ascii="Times New Roman" w:hAnsi="Times New Roman" w:cs="Times New Roman"/>
         </w:rPr>
       </w:pPr>
-      <w:bookmarkStart w:id="10" w:name="giorno-2-4-dicembre-2025-2-tokyo"/>
-      <w:bookmarkEnd w:id="9"/>
+      <w:bookmarkStart w:id="11" w:name="giorno-2-4-dicembre-2025-2-tokyo"/>
+      <w:bookmarkEnd w:id="10"/>
       <w:r>
         <w:rPr>
           <w:rFonts w:ascii="Times New Roman" w:hAnsi="Times New Roman" w:cs="Times New Roman"/>
@@ -3668,8 +3718,8 @@
           <w:rFonts w:ascii="Times New Roman" w:hAnsi="Times New Roman" w:cs="Times New Roman"/>
         </w:rPr>
       </w:pPr>
-      <w:bookmarkStart w:id="11" w:name="giorno-3-5-dicembre-2025-3-tokyo"/>
-      <w:bookmarkEnd w:id="10"/>
+      <w:bookmarkStart w:id="12" w:name="giorno-3-5-dicembre-2025-3-tokyo"/>
+      <w:bookmarkEnd w:id="11"/>
       <w:r>
         <w:rPr>
           <w:rFonts w:ascii="Times New Roman" w:hAnsi="Times New Roman" w:cs="Times New Roman"/>
@@ -3760,8 +3810,8 @@
         </w:rPr>
         <w:t xml:space="preserve"> Meiji ( 10:00 - 16:30 )</w:t>
       </w:r>
-      <w:bookmarkStart w:id="12" w:name="giorno-4-6-dicembre-2025-4-tokyo"/>
-      <w:bookmarkEnd w:id="11"/>
+      <w:bookmarkStart w:id="13" w:name="giorno-4-6-dicembre-2025-4-tokyo"/>
+      <w:bookmarkEnd w:id="12"/>
     </w:p>
     <w:p>
       <w:pPr>
@@ -3939,8 +3989,8 @@
           <w:rFonts w:ascii="Times New Roman" w:hAnsi="Times New Roman" w:cs="Times New Roman"/>
         </w:rPr>
       </w:pPr>
-      <w:bookmarkStart w:id="13" w:name="giorno-5-7-dicembre-2025-5-tokyo"/>
-      <w:bookmarkEnd w:id="12"/>
+      <w:bookmarkStart w:id="14" w:name="giorno-5-7-dicembre-2025-5-tokyo"/>
+      <w:bookmarkEnd w:id="13"/>
       <w:r>
         <w:rPr>
           <w:rFonts w:ascii="Times New Roman" w:hAnsi="Times New Roman" w:cs="Times New Roman"/>
@@ -3978,7 +4028,7 @@
           <w:highlight w:val="lightGray"/>
         </w:rPr>
       </w:pPr>
-      <w:bookmarkStart w:id="14" w:name="giorno-da-riempire"/>
+      <w:bookmarkStart w:id="15" w:name="giorno-da-riempire"/>
       <w:r>
         <w:rPr>
           <w:rFonts w:ascii="Times New Roman" w:hAnsi="Times New Roman" w:cs="Times New Roman"/>
@@ -3986,7 +4036,7 @@
         </w:rPr>
         <w:t>Giorno da riempire</w:t>
       </w:r>
-      <w:bookmarkEnd w:id="14"/>
+      <w:bookmarkEnd w:id="15"/>
     </w:p>
     <w:p>
       <w:pPr>
@@ -4046,8 +4096,8 @@
           <w:lang w:val="it-IT"/>
         </w:rPr>
       </w:pPr>
-      <w:bookmarkStart w:id="15" w:name="giorno-6-8-dicembre-2025-1-kyoto"/>
-      <w:bookmarkEnd w:id="13"/>
+      <w:bookmarkStart w:id="16" w:name="giorno-6-8-dicembre-2025-1-kyoto"/>
+      <w:bookmarkEnd w:id="14"/>
       <w:r>
         <w:rPr>
           <w:rFonts w:ascii="Times New Roman" w:hAnsi="Times New Roman" w:cs="Times New Roman"/>
@@ -4106,8 +4156,8 @@
           <w:rFonts w:ascii="Times New Roman" w:hAnsi="Times New Roman" w:cs="Times New Roman"/>
         </w:rPr>
       </w:pPr>
-      <w:bookmarkStart w:id="16" w:name="giorno-7-9-dicembre-2025-2-kyoto"/>
-      <w:bookmarkEnd w:id="15"/>
+      <w:bookmarkStart w:id="17" w:name="giorno-7-9-dicembre-2025-2-kyoto"/>
+      <w:bookmarkEnd w:id="16"/>
       <w:r>
         <w:rPr>
           <w:rFonts w:ascii="Times New Roman" w:hAnsi="Times New Roman" w:cs="Times New Roman"/>
@@ -4218,8 +4268,8 @@
           <w:rFonts w:ascii="Times New Roman" w:hAnsi="Times New Roman" w:cs="Times New Roman"/>
         </w:rPr>
       </w:pPr>
-      <w:bookmarkStart w:id="17" w:name="giorno-8-10-dicembre-2025-3-kyoto"/>
-      <w:bookmarkEnd w:id="16"/>
+      <w:bookmarkStart w:id="18" w:name="giorno-8-10-dicembre-2025-3-kyoto"/>
+      <w:bookmarkEnd w:id="17"/>
       <w:r>
         <w:rPr>
           <w:rFonts w:ascii="Times New Roman" w:hAnsi="Times New Roman" w:cs="Times New Roman"/>
@@ -4270,8 +4320,8 @@
           <w:rFonts w:ascii="Times New Roman" w:hAnsi="Times New Roman" w:cs="Times New Roman"/>
         </w:rPr>
       </w:pPr>
-      <w:bookmarkStart w:id="18" w:name="giorno-9-11-dicembre-2025-4-kyoto"/>
-      <w:bookmarkEnd w:id="17"/>
+      <w:bookmarkStart w:id="19" w:name="giorno-9-11-dicembre-2025-4-kyoto"/>
+      <w:bookmarkEnd w:id="18"/>
       <w:r>
         <w:rPr>
           <w:rFonts w:ascii="Times New Roman" w:hAnsi="Times New Roman" w:cs="Times New Roman"/>
@@ -4295,6 +4345,32 @@
         <w:rPr>
           <w:rFonts w:ascii="Times New Roman" w:hAnsi="Times New Roman" w:cs="Times New Roman"/>
         </w:rPr>
+        <w:t>Arashiy</w:t>
+      </w:r>
+      <w:r>
+        <w:rPr>
+          <w:rFonts w:ascii="Times New Roman" w:hAnsi="Times New Roman" w:cs="Times New Roman"/>
+        </w:rPr>
+        <w:t>ama</w:t>
+      </w:r>
+      <w:proofErr w:type="spellEnd"/>
+    </w:p>
+    <w:p>
+      <w:pPr>
+        <w:pStyle w:val="Compact"/>
+        <w:numPr>
+          <w:ilvl w:val="0"/>
+          <w:numId w:val="17"/>
+        </w:numPr>
+        <w:rPr>
+          <w:rFonts w:ascii="Times New Roman" w:hAnsi="Times New Roman" w:cs="Times New Roman"/>
+        </w:rPr>
+      </w:pPr>
+      <w:proofErr w:type="spellStart"/>
+      <w:r>
+        <w:rPr>
+          <w:rFonts w:ascii="Times New Roman" w:hAnsi="Times New Roman" w:cs="Times New Roman"/>
+        </w:rPr>
         <w:t>Kinkaku-ji</w:t>
       </w:r>
       <w:proofErr w:type="spellEnd"/>
@@ -4307,29 +4383,78 @@
     </w:p>
     <w:p>
       <w:pPr>
+        <w:pStyle w:val="Heading3"/>
+        <w:rPr>
+          <w:rFonts w:ascii="Times New Roman" w:hAnsi="Times New Roman" w:cs="Times New Roman"/>
+        </w:rPr>
+      </w:pPr>
+      <w:bookmarkStart w:id="20" w:name="giorno-10-12-dicembre-2025-6-tokyo"/>
+      <w:bookmarkEnd w:id="19"/>
+      <w:proofErr w:type="spellStart"/>
+      <w:r>
+        <w:rPr>
+          <w:rFonts w:ascii="Times New Roman" w:hAnsi="Times New Roman" w:cs="Times New Roman"/>
+        </w:rPr>
+        <w:t>Giorno</w:t>
+      </w:r>
+      <w:proofErr w:type="spellEnd"/>
+      <w:r>
+        <w:rPr>
+          <w:rFonts w:ascii="Times New Roman" w:hAnsi="Times New Roman" w:cs="Times New Roman"/>
+        </w:rPr>
+        <w:t xml:space="preserve"> 10 (12 </w:t>
+      </w:r>
+      <w:proofErr w:type="spellStart"/>
+      <w:r>
+        <w:rPr>
+          <w:rFonts w:ascii="Times New Roman" w:hAnsi="Times New Roman" w:cs="Times New Roman"/>
+        </w:rPr>
+        <w:t>Dicembre</w:t>
+      </w:r>
+      <w:proofErr w:type="spellEnd"/>
+      <w:r>
+        <w:rPr>
+          <w:rFonts w:ascii="Times New Roman" w:hAnsi="Times New Roman" w:cs="Times New Roman"/>
+        </w:rPr>
+        <w:t xml:space="preserve"> 2025) (6° Tokyo)</w:t>
+      </w:r>
+    </w:p>
+    <w:p>
+      <w:pPr>
+        <w:pStyle w:val="BlockText"/>
+        <w:rPr>
+          <w:rFonts w:ascii="Times New Roman" w:hAnsi="Times New Roman" w:cs="Times New Roman"/>
+          <w:lang w:val="it-IT"/>
+        </w:rPr>
+      </w:pPr>
+      <w:r>
+        <w:rPr>
+          <w:rFonts w:ascii="Times New Roman" w:hAnsi="Times New Roman" w:cs="Times New Roman"/>
+          <w:highlight w:val="yellow"/>
+          <w:lang w:val="it-IT"/>
+        </w:rPr>
+        <w:t>Treno Kyoto -&gt; Tokyo (2H circa)</w:t>
+      </w:r>
+    </w:p>
+    <w:p>
+      <w:pPr>
         <w:pStyle w:val="Compact"/>
         <w:numPr>
           <w:ilvl w:val="0"/>
-          <w:numId w:val="17"/>
-        </w:numPr>
-        <w:rPr>
-          <w:rFonts w:ascii="Times New Roman" w:hAnsi="Times New Roman" w:cs="Times New Roman"/>
-        </w:rPr>
-      </w:pPr>
-      <w:proofErr w:type="spellStart"/>
-      <w:r>
-        <w:rPr>
-          <w:rFonts w:ascii="Times New Roman" w:hAnsi="Times New Roman" w:cs="Times New Roman"/>
-        </w:rPr>
-        <w:t>Arashiy</w:t>
-      </w:r>
-      <w:r>
-        <w:rPr>
-          <w:rFonts w:ascii="Times New Roman" w:hAnsi="Times New Roman" w:cs="Times New Roman"/>
-        </w:rPr>
-        <w:t>ama</w:t>
-      </w:r>
-      <w:proofErr w:type="spellEnd"/>
+          <w:numId w:val="18"/>
+        </w:numPr>
+        <w:rPr>
+          <w:rFonts w:ascii="Times New Roman" w:hAnsi="Times New Roman" w:cs="Times New Roman"/>
+          <w:lang w:val="it-IT"/>
+        </w:rPr>
+      </w:pPr>
+      <w:r>
+        <w:rPr>
+          <w:rFonts w:ascii="Times New Roman" w:hAnsi="Times New Roman" w:cs="Times New Roman"/>
+          <w:lang w:val="it-IT"/>
+        </w:rPr>
+        <w:t>Quartiere Nakano e Nakano Broadway</w:t>
+      </w:r>
     </w:p>
     <w:p>
       <w:pPr>
@@ -4338,139 +4463,86 @@
           <w:rFonts w:ascii="Times New Roman" w:hAnsi="Times New Roman" w:cs="Times New Roman"/>
         </w:rPr>
       </w:pPr>
-      <w:bookmarkStart w:id="19" w:name="giorno-10-12-dicembre-2025-6-tokyo"/>
-      <w:bookmarkEnd w:id="18"/>
-      <w:r>
-        <w:rPr>
-          <w:rFonts w:ascii="Times New Roman" w:hAnsi="Times New Roman" w:cs="Times New Roman"/>
-        </w:rPr>
-        <w:t>Giorno 10 (12 Dicembre 2025) (6° Tokyo)</w:t>
-      </w:r>
-    </w:p>
-    <w:p>
-      <w:pPr>
-        <w:pStyle w:val="BlockText"/>
-        <w:rPr>
-          <w:rFonts w:ascii="Times New Roman" w:hAnsi="Times New Roman" w:cs="Times New Roman"/>
-          <w:lang w:val="it-IT"/>
-        </w:rPr>
-      </w:pPr>
-      <w:r>
-        <w:rPr>
-          <w:rFonts w:ascii="Times New Roman" w:hAnsi="Times New Roman" w:cs="Times New Roman"/>
-          <w:highlight w:val="yellow"/>
-          <w:lang w:val="it-IT"/>
-        </w:rPr>
-        <w:t>Treno Kyoto -&gt; Tokyo (2H circa)</w:t>
-      </w:r>
-    </w:p>
-    <w:p>
-      <w:pPr>
-        <w:pStyle w:val="Compact"/>
-        <w:numPr>
-          <w:ilvl w:val="0"/>
-          <w:numId w:val="18"/>
-        </w:numPr>
-        <w:rPr>
-          <w:rFonts w:ascii="Times New Roman" w:hAnsi="Times New Roman" w:cs="Times New Roman"/>
-          <w:lang w:val="it-IT"/>
-        </w:rPr>
-      </w:pPr>
-      <w:r>
-        <w:rPr>
-          <w:rFonts w:ascii="Times New Roman" w:hAnsi="Times New Roman" w:cs="Times New Roman"/>
-          <w:lang w:val="it-IT"/>
-        </w:rPr>
-        <w:t>Quartiere Nakano e Nakano Broadway</w:t>
-      </w:r>
+      <w:bookmarkStart w:id="21" w:name="giorno-11-13-dicembre-2025-7-tokyo"/>
+      <w:bookmarkEnd w:id="20"/>
+      <w:proofErr w:type="spellStart"/>
+      <w:r>
+        <w:rPr>
+          <w:rFonts w:ascii="Times New Roman" w:hAnsi="Times New Roman" w:cs="Times New Roman"/>
+        </w:rPr>
+        <w:t>Giorno</w:t>
+      </w:r>
+      <w:proofErr w:type="spellEnd"/>
+      <w:r>
+        <w:rPr>
+          <w:rFonts w:ascii="Times New Roman" w:hAnsi="Times New Roman" w:cs="Times New Roman"/>
+        </w:rPr>
+        <w:t xml:space="preserve"> 11 (13 </w:t>
+      </w:r>
+      <w:proofErr w:type="spellStart"/>
+      <w:r>
+        <w:rPr>
+          <w:rFonts w:ascii="Times New Roman" w:hAnsi="Times New Roman" w:cs="Times New Roman"/>
+        </w:rPr>
+        <w:t>Dicembre</w:t>
+      </w:r>
+      <w:proofErr w:type="spellEnd"/>
+      <w:r>
+        <w:rPr>
+          <w:rFonts w:ascii="Times New Roman" w:hAnsi="Times New Roman" w:cs="Times New Roman"/>
+        </w:rPr>
+        <w:t xml:space="preserve"> 2025) (7° Tokyo)</w:t>
+      </w:r>
+    </w:p>
+    <w:p>
+      <w:pPr>
+        <w:numPr>
+          <w:ilvl w:val="0"/>
+          <w:numId w:val="19"/>
+        </w:numPr>
+        <w:rPr>
+          <w:rFonts w:ascii="Times New Roman" w:hAnsi="Times New Roman" w:cs="Times New Roman"/>
+        </w:rPr>
+      </w:pPr>
+      <w:r>
+        <w:rPr>
+          <w:rFonts w:ascii="Times New Roman" w:hAnsi="Times New Roman" w:cs="Times New Roman"/>
+        </w:rPr>
+        <w:t>???</w:t>
+      </w:r>
+    </w:p>
+    <w:p>
+      <w:pPr>
+        <w:pStyle w:val="Heading5"/>
+        <w:numPr>
+          <w:ilvl w:val="0"/>
+          <w:numId w:val="1"/>
+        </w:numPr>
+        <w:rPr>
+          <w:rFonts w:ascii="Times New Roman" w:hAnsi="Times New Roman" w:cs="Times New Roman"/>
+          <w:highlight w:val="lightGray"/>
+        </w:rPr>
+      </w:pPr>
+      <w:bookmarkStart w:id="22" w:name="giorno-da-riempire-1"/>
+      <w:r>
+        <w:rPr>
+          <w:rFonts w:ascii="Times New Roman" w:hAnsi="Times New Roman" w:cs="Times New Roman"/>
+          <w:highlight w:val="lightGray"/>
+        </w:rPr>
+        <w:t>Giorno da riempire</w:t>
+      </w:r>
+      <w:bookmarkEnd w:id="22"/>
     </w:p>
     <w:p>
       <w:pPr>
         <w:pStyle w:val="Heading3"/>
         <w:rPr>
           <w:rFonts w:ascii="Times New Roman" w:hAnsi="Times New Roman" w:cs="Times New Roman"/>
-        </w:rPr>
-      </w:pPr>
-      <w:bookmarkStart w:id="20" w:name="giorno-11-13-dicembre-2025-7-tokyo"/>
-      <w:bookmarkEnd w:id="19"/>
-      <w:proofErr w:type="spellStart"/>
-      <w:r>
-        <w:rPr>
-          <w:rFonts w:ascii="Times New Roman" w:hAnsi="Times New Roman" w:cs="Times New Roman"/>
-        </w:rPr>
-        <w:t>Giorno</w:t>
-      </w:r>
-      <w:proofErr w:type="spellEnd"/>
-      <w:r>
-        <w:rPr>
-          <w:rFonts w:ascii="Times New Roman" w:hAnsi="Times New Roman" w:cs="Times New Roman"/>
-        </w:rPr>
-        <w:t xml:space="preserve"> 11 (13 </w:t>
-      </w:r>
-      <w:proofErr w:type="spellStart"/>
-      <w:r>
-        <w:rPr>
-          <w:rFonts w:ascii="Times New Roman" w:hAnsi="Times New Roman" w:cs="Times New Roman"/>
-        </w:rPr>
-        <w:t>Dicembre</w:t>
-      </w:r>
-      <w:proofErr w:type="spellEnd"/>
-      <w:r>
-        <w:rPr>
-          <w:rFonts w:ascii="Times New Roman" w:hAnsi="Times New Roman" w:cs="Times New Roman"/>
-        </w:rPr>
-        <w:t xml:space="preserve"> 2025) (7° Tokyo)</w:t>
-      </w:r>
-    </w:p>
-    <w:p>
-      <w:pPr>
-        <w:numPr>
-          <w:ilvl w:val="0"/>
-          <w:numId w:val="19"/>
-        </w:numPr>
-        <w:rPr>
-          <w:rFonts w:ascii="Times New Roman" w:hAnsi="Times New Roman" w:cs="Times New Roman"/>
-        </w:rPr>
-      </w:pPr>
-      <w:r>
-        <w:rPr>
-          <w:rFonts w:ascii="Times New Roman" w:hAnsi="Times New Roman" w:cs="Times New Roman"/>
-        </w:rPr>
-        <w:t>???</w:t>
-      </w:r>
-    </w:p>
-    <w:p>
-      <w:pPr>
-        <w:pStyle w:val="Heading5"/>
-        <w:numPr>
-          <w:ilvl w:val="0"/>
-          <w:numId w:val="1"/>
-        </w:numPr>
-        <w:rPr>
-          <w:rFonts w:ascii="Times New Roman" w:hAnsi="Times New Roman" w:cs="Times New Roman"/>
-          <w:highlight w:val="lightGray"/>
-        </w:rPr>
-      </w:pPr>
-      <w:bookmarkStart w:id="21" w:name="giorno-da-riempire-1"/>
-      <w:r>
-        <w:rPr>
-          <w:rFonts w:ascii="Times New Roman" w:hAnsi="Times New Roman" w:cs="Times New Roman"/>
-          <w:highlight w:val="lightGray"/>
-        </w:rPr>
-        <w:t>Giorno da riempire</w:t>
-      </w:r>
+          <w:lang w:val="it-IT"/>
+        </w:rPr>
+      </w:pPr>
+      <w:bookmarkStart w:id="23" w:name="Xe00439766ee49de92a4b2eb069eb86e28339e7a"/>
       <w:bookmarkEnd w:id="21"/>
-    </w:p>
-    <w:p>
-      <w:pPr>
-        <w:pStyle w:val="Heading3"/>
-        <w:rPr>
-          <w:rFonts w:ascii="Times New Roman" w:hAnsi="Times New Roman" w:cs="Times New Roman"/>
-          <w:lang w:val="it-IT"/>
-        </w:rPr>
-      </w:pPr>
-      <w:bookmarkStart w:id="22" w:name="Xe00439766ee49de92a4b2eb069eb86e28339e7a"/>
-      <w:bookmarkEnd w:id="20"/>
       <w:r>
         <w:rPr>
           <w:rFonts w:ascii="Times New Roman" w:hAnsi="Times New Roman" w:cs="Times New Roman"/>
@@ -4687,8 +4759,8 @@
         </w:rPr>
         <w:t xml:space="preserve"> : ARRIVO A ROMA FIUMICINO</w:t>
       </w:r>
-      <w:bookmarkEnd w:id="7"/>
-      <w:bookmarkEnd w:id="22"/>
+      <w:bookmarkEnd w:id="8"/>
+      <w:bookmarkEnd w:id="23"/>
     </w:p>
     <w:p>
       <w:pPr>
@@ -5357,12 +5429,10 @@
         <w:t xml:space="preserve"> </w:t>
       </w:r>
       <w:proofErr w:type="spellStart"/>
-      <w:proofErr w:type="gramStart"/>
       <w:r>
         <w:t>nei</w:t>
       </w:r>
       <w:proofErr w:type="spellEnd"/>
-      <w:proofErr w:type="gramEnd"/>
       <w:r>
         <w:t xml:space="preserve"> </w:t>
       </w:r>
@@ -6012,20 +6082,15 @@
     <w:p>
       <w:pPr>
         <w:pStyle w:val="NormalWeb"/>
+        <w:rPr>
+          <w:rFonts w:ascii="Segoe UI Symbol" w:hAnsi="Segoe UI Symbol" w:cs="Segoe UI Symbol"/>
+        </w:rPr>
       </w:pPr>
       <w:r>
         <w:rPr>
           <w:rStyle w:val="Strong"/>
         </w:rPr>
-        <w:t>Preparati a scoprire la magia del Giappone in un viaggio indimenticabile</w:t>
-      </w:r>
-      <w:bookmarkStart w:id="23" w:name="_GoBack"/>
-      <w:bookmarkEnd w:id="23"/>
-      <w:r>
-        <w:rPr>
-          <w:rStyle w:val="Strong"/>
-        </w:rPr>
-        <w:t>!</w:t>
+        <w:t>Preparati a scoprire la magia del Giappone in un viaggio indimenticabile!</w:t>
       </w:r>
       <w:r>
         <w:t xml:space="preserve"> </w:t>
@@ -6037,6 +6102,3273 @@
         <w:t>🌟</w:t>
       </w:r>
     </w:p>
+    <w:p>
+      <w:pPr>
+        <w:pStyle w:val="NormalWeb"/>
+        <w:rPr>
+          <w:rFonts w:ascii="Segoe UI Symbol" w:hAnsi="Segoe UI Symbol" w:cs="Segoe UI Symbol"/>
+        </w:rPr>
+      </w:pPr>
+    </w:p>
+    <w:p>
+      <w:pPr>
+        <w:pStyle w:val="NormalWeb"/>
+        <w:rPr>
+          <w:rFonts w:ascii="Segoe UI Symbol" w:hAnsi="Segoe UI Symbol" w:cs="Segoe UI Symbol"/>
+        </w:rPr>
+      </w:pPr>
+    </w:p>
+    <w:p>
+      <w:pPr>
+        <w:pStyle w:val="Title"/>
+        <w:rPr>
+          <w:lang w:val="it-IT"/>
+        </w:rPr>
+      </w:pPr>
+      <w:r>
+        <w:rPr>
+          <w:lang w:val="it-IT"/>
+        </w:rPr>
+        <w:lastRenderedPageBreak/>
+        <w:t>Lista Luoghi Intera(in costruzione)</w:t>
+      </w:r>
+    </w:p>
+    <w:p>
+      <w:pPr>
+        <w:pStyle w:val="Heading3"/>
+      </w:pPr>
+      <w:bookmarkStart w:id="24" w:name="info-sulla-lista"/>
+      <w:r>
+        <w:t xml:space="preserve">Info </w:t>
+      </w:r>
+      <w:proofErr w:type="spellStart"/>
+      <w:proofErr w:type="gramStart"/>
+      <w:r>
+        <w:t>sulla</w:t>
+      </w:r>
+      <w:proofErr w:type="spellEnd"/>
+      <w:proofErr w:type="gramEnd"/>
+      <w:r>
+        <w:t xml:space="preserve"> </w:t>
+      </w:r>
+      <w:proofErr w:type="spellStart"/>
+      <w:r>
+        <w:t>lista</w:t>
+      </w:r>
+      <w:proofErr w:type="spellEnd"/>
+    </w:p>
+    <w:p>
+      <w:pPr>
+        <w:pStyle w:val="Compact"/>
+        <w:numPr>
+          <w:ilvl w:val="0"/>
+          <w:numId w:val="2"/>
+        </w:numPr>
+        <w:rPr>
+          <w:lang w:val="it-IT"/>
+        </w:rPr>
+      </w:pPr>
+      <w:r>
+        <w:rPr>
+          <w:lang w:val="it-IT"/>
+        </w:rPr>
+        <w:t>Tutti luoghi hanno un voto che rappresenta l'interesse del gruppo e la loro priorità.</w:t>
+      </w:r>
+    </w:p>
+    <w:p>
+      <w:pPr>
+        <w:pStyle w:val="Compact"/>
+        <w:numPr>
+          <w:ilvl w:val="0"/>
+          <w:numId w:val="2"/>
+        </w:numPr>
+        <w:rPr>
+          <w:lang w:val="it-IT"/>
+        </w:rPr>
+      </w:pPr>
+      <w:r>
+        <w:rPr>
+          <w:lang w:val="it-IT"/>
+        </w:rPr>
+        <w:t>dove possibile è segnato l'orario di apertura e chiusura.</w:t>
+      </w:r>
+    </w:p>
+    <w:p>
+      <w:pPr>
+        <w:pStyle w:val="Compact"/>
+        <w:numPr>
+          <w:ilvl w:val="0"/>
+          <w:numId w:val="2"/>
+        </w:numPr>
+        <w:rPr>
+          <w:lang w:val="it-IT"/>
+        </w:rPr>
+      </w:pPr>
+      <w:r>
+        <w:rPr>
+          <w:lang w:val="it-IT"/>
+        </w:rPr>
+        <w:t>se necessario è segnato anche un consiglio su quando è meglio vedere quel luogo.</w:t>
+      </w:r>
+    </w:p>
+    <w:p>
+      <w:pPr>
+        <w:pStyle w:val="Compact"/>
+        <w:numPr>
+          <w:ilvl w:val="0"/>
+          <w:numId w:val="2"/>
+        </w:numPr>
+        <w:rPr>
+          <w:lang w:val="it-IT"/>
+        </w:rPr>
+      </w:pPr>
+      <w:r>
+        <w:rPr>
+          <w:b/>
+          <w:bCs/>
+          <w:lang w:val="it-IT"/>
+        </w:rPr>
+        <w:t>Per ogni città i luoghi sono separati in cluster</w:t>
+      </w:r>
+      <w:r>
+        <w:rPr>
+          <w:lang w:val="it-IT"/>
+        </w:rPr>
+        <w:t xml:space="preserve">, tutti i luoghi nello stesso cluster sono relativamente vicini, raggiungibili </w:t>
+      </w:r>
+      <w:r>
+        <w:rPr>
+          <w:i/>
+          <w:iCs/>
+          <w:lang w:val="it-IT"/>
+        </w:rPr>
+        <w:t>a piedi o in metro</w:t>
+      </w:r>
+      <w:r>
+        <w:rPr>
+          <w:lang w:val="it-IT"/>
+        </w:rPr>
+        <w:t xml:space="preserve"> in </w:t>
+      </w:r>
+      <w:r>
+        <w:rPr>
+          <w:b/>
+          <w:bCs/>
+          <w:lang w:val="it-IT"/>
+        </w:rPr>
+        <w:t>circa massimo</w:t>
+      </w:r>
+      <w:r>
+        <w:rPr>
+          <w:lang w:val="it-IT"/>
+        </w:rPr>
+        <w:t xml:space="preserve"> 30min, per Tokyo è differente essendo la città più grande il tempo di percorrenza </w:t>
+      </w:r>
+      <w:r>
+        <w:rPr>
+          <w:b/>
+          <w:bCs/>
+          <w:lang w:val="it-IT"/>
+        </w:rPr>
+        <w:t>medio</w:t>
+      </w:r>
+      <w:r>
+        <w:rPr>
+          <w:lang w:val="it-IT"/>
+        </w:rPr>
+        <w:t xml:space="preserve"> all'interno del cluster è di 30min </w:t>
+      </w:r>
+      <w:r>
+        <w:rPr>
+          <w:b/>
+          <w:bCs/>
+          <w:lang w:val="it-IT"/>
+        </w:rPr>
+        <w:t>solo in metro</w:t>
+      </w:r>
+      <w:r>
+        <w:rPr>
+          <w:lang w:val="it-IT"/>
+        </w:rPr>
+        <w:t>.</w:t>
+      </w:r>
+    </w:p>
+    <w:p>
+      <w:pPr>
+        <w:numPr>
+          <w:ilvl w:val="0"/>
+          <w:numId w:val="2"/>
+        </w:numPr>
+        <w:rPr>
+          <w:lang w:val="it-IT"/>
+        </w:rPr>
+      </w:pPr>
+      <w:r>
+        <w:rPr>
+          <w:b/>
+          <w:bCs/>
+          <w:lang w:val="it-IT"/>
+        </w:rPr>
+        <w:t>In genere se due cluster sono sono uno dopo l'altro sono vicini rispetto agli altri cluster</w:t>
+      </w:r>
+      <w:r>
+        <w:rPr>
+          <w:lang w:val="it-IT"/>
+        </w:rPr>
+        <w:t>.</w:t>
+      </w:r>
+    </w:p>
+    <w:p>
+      <w:pPr>
+        <w:pStyle w:val="BlockText"/>
+        <w:numPr>
+          <w:ilvl w:val="0"/>
+          <w:numId w:val="1"/>
+        </w:numPr>
+        <w:rPr>
+          <w:lang w:val="it-IT"/>
+        </w:rPr>
+      </w:pPr>
+      <w:r>
+        <w:rPr>
+          <w:b/>
+          <w:bCs/>
+          <w:lang w:val="it-IT"/>
+        </w:rPr>
+        <w:t>La numerazione non è significante per la distanza ma per il punteggio nel cluster locale</w:t>
+      </w:r>
+      <w:r>
+        <w:rPr>
+          <w:lang w:val="it-IT"/>
+        </w:rPr>
+        <w:t>.</w:t>
+      </w:r>
+    </w:p>
+    <w:p>
+      <w:pPr>
+        <w:pStyle w:val="Heading2"/>
+      </w:pPr>
+      <w:bookmarkStart w:id="25" w:name="osaka大阪市"/>
+      <w:bookmarkEnd w:id="24"/>
+      <w:proofErr w:type="gramStart"/>
+      <w:r>
+        <w:rPr>
+          <w:rFonts w:hint="eastAsia"/>
+        </w:rPr>
+        <w:t>Osaka(</w:t>
+      </w:r>
+      <w:proofErr w:type="spellStart"/>
+      <w:proofErr w:type="gramEnd"/>
+      <w:r>
+        <w:rPr>
+          <w:rFonts w:ascii="MS Gothic" w:eastAsia="MS Gothic" w:hAnsi="MS Gothic" w:cs="MS Gothic" w:hint="eastAsia"/>
+        </w:rPr>
+        <w:t>大阪市</w:t>
+      </w:r>
+      <w:proofErr w:type="spellEnd"/>
+      <w:r>
+        <w:rPr>
+          <w:rFonts w:hint="eastAsia"/>
+        </w:rPr>
+        <w:t>)</w:t>
+      </w:r>
+    </w:p>
+    <w:p>
+      <w:pPr>
+        <w:pStyle w:val="Compact"/>
+        <w:numPr>
+          <w:ilvl w:val="0"/>
+          <w:numId w:val="35"/>
+        </w:numPr>
+      </w:pPr>
+      <w:r>
+        <w:t xml:space="preserve">Castello di Osaka </w:t>
+      </w:r>
+      <w:r>
+        <w:rPr>
+          <w:rFonts w:hint="eastAsia"/>
+        </w:rPr>
+        <w:t>(</w:t>
+      </w:r>
+      <w:proofErr w:type="spellStart"/>
+      <w:r>
+        <w:rPr>
+          <w:rFonts w:ascii="MS Gothic" w:eastAsia="MS Gothic" w:hAnsi="MS Gothic" w:cs="MS Gothic" w:hint="eastAsia"/>
+        </w:rPr>
+        <w:t>大阪城</w:t>
+      </w:r>
+      <w:proofErr w:type="spellEnd"/>
+      <w:r>
+        <w:rPr>
+          <w:rFonts w:hint="eastAsia"/>
+        </w:rPr>
+        <w:t>)</w:t>
+      </w:r>
+      <w:r>
+        <w:t xml:space="preserve"> (9:00-17:00) #4/5</w:t>
+      </w:r>
+    </w:p>
+    <w:p>
+      <w:pPr>
+        <w:pStyle w:val="Compact"/>
+        <w:numPr>
+          <w:ilvl w:val="0"/>
+          <w:numId w:val="35"/>
+        </w:numPr>
+      </w:pPr>
+      <w:proofErr w:type="spellStart"/>
+      <w:r>
+        <w:t>Umeda</w:t>
+      </w:r>
+      <w:proofErr w:type="spellEnd"/>
+      <w:r>
+        <w:t xml:space="preserve"> Sky Building </w:t>
+      </w:r>
+      <w:r>
+        <w:rPr>
+          <w:rFonts w:hint="eastAsia"/>
+        </w:rPr>
+        <w:t>(</w:t>
+      </w:r>
+      <w:proofErr w:type="spellStart"/>
+      <w:r>
+        <w:rPr>
+          <w:rFonts w:ascii="MS Gothic" w:eastAsia="MS Gothic" w:hAnsi="MS Gothic" w:cs="MS Gothic" w:hint="eastAsia"/>
+        </w:rPr>
+        <w:t>梅田スカイビル</w:t>
+      </w:r>
+      <w:proofErr w:type="spellEnd"/>
+      <w:r>
+        <w:rPr>
+          <w:rFonts w:hint="eastAsia"/>
+        </w:rPr>
+        <w:t>)</w:t>
+      </w:r>
+      <w:r>
+        <w:t xml:space="preserve"> #3/5</w:t>
+      </w:r>
+      <w:r>
+        <w:br/>
+        <w:t>//</w:t>
+      </w:r>
+    </w:p>
+    <w:p>
+      <w:pPr>
+        <w:pStyle w:val="Compact"/>
+        <w:numPr>
+          <w:ilvl w:val="0"/>
+          <w:numId w:val="35"/>
+        </w:numPr>
+        <w:rPr>
+          <w:lang w:val="it-IT"/>
+        </w:rPr>
+      </w:pPr>
+      <w:r>
+        <w:rPr>
+          <w:lang w:val="it-IT"/>
+        </w:rPr>
+        <w:t xml:space="preserve">Quartiere Minami Dotonbori </w:t>
+      </w:r>
+      <w:r>
+        <w:rPr>
+          <w:rFonts w:hint="eastAsia"/>
+          <w:lang w:val="it-IT"/>
+        </w:rPr>
+        <w:t>(</w:t>
+      </w:r>
+      <w:proofErr w:type="spellStart"/>
+      <w:r>
+        <w:rPr>
+          <w:rFonts w:ascii="MS Gothic" w:eastAsia="MS Gothic" w:hAnsi="MS Gothic" w:cs="MS Gothic" w:hint="eastAsia"/>
+        </w:rPr>
+        <w:t>道頓堀</w:t>
+      </w:r>
+      <w:proofErr w:type="spellEnd"/>
+      <w:r>
+        <w:rPr>
+          <w:rFonts w:hint="eastAsia"/>
+          <w:lang w:val="it-IT"/>
+        </w:rPr>
+        <w:t>)</w:t>
+      </w:r>
+      <w:r>
+        <w:rPr>
+          <w:lang w:val="it-IT"/>
+        </w:rPr>
+        <w:t xml:space="preserve"> (al meglio di sera) #5/5</w:t>
+      </w:r>
+    </w:p>
+    <w:p>
+      <w:pPr>
+        <w:pStyle w:val="Compact"/>
+        <w:numPr>
+          <w:ilvl w:val="0"/>
+          <w:numId w:val="35"/>
+        </w:numPr>
+      </w:pPr>
+      <w:proofErr w:type="spellStart"/>
+      <w:r>
+        <w:t>Tempio</w:t>
+      </w:r>
+      <w:proofErr w:type="spellEnd"/>
+      <w:r>
+        <w:t xml:space="preserve"> </w:t>
+      </w:r>
+      <w:proofErr w:type="spellStart"/>
+      <w:r>
+        <w:t>Shitenno-ji</w:t>
+      </w:r>
+      <w:proofErr w:type="spellEnd"/>
+      <w:r>
+        <w:t xml:space="preserve"> </w:t>
+      </w:r>
+      <w:r>
+        <w:rPr>
+          <w:rFonts w:hint="eastAsia"/>
+        </w:rPr>
+        <w:t>(</w:t>
+      </w:r>
+      <w:proofErr w:type="spellStart"/>
+      <w:r>
+        <w:rPr>
+          <w:rFonts w:ascii="MS Gothic" w:eastAsia="MS Gothic" w:hAnsi="MS Gothic" w:cs="MS Gothic" w:hint="eastAsia"/>
+        </w:rPr>
+        <w:t>四天王寺</w:t>
+      </w:r>
+      <w:proofErr w:type="spellEnd"/>
+      <w:r>
+        <w:rPr>
+          <w:rFonts w:hint="eastAsia"/>
+        </w:rPr>
+        <w:t>)</w:t>
+      </w:r>
+      <w:r>
+        <w:t xml:space="preserve"> (9:00-16:30) #4/5</w:t>
+      </w:r>
+    </w:p>
+    <w:p>
+      <w:pPr>
+        <w:pStyle w:val="Compact"/>
+        <w:numPr>
+          <w:ilvl w:val="0"/>
+          <w:numId w:val="35"/>
+        </w:numPr>
+      </w:pPr>
+      <w:proofErr w:type="spellStart"/>
+      <w:r>
+        <w:t>Tempio</w:t>
+      </w:r>
+      <w:proofErr w:type="spellEnd"/>
+      <w:r>
+        <w:t xml:space="preserve"> </w:t>
+      </w:r>
+      <w:proofErr w:type="spellStart"/>
+      <w:r>
+        <w:t>Hozen-ji</w:t>
+      </w:r>
+      <w:proofErr w:type="spellEnd"/>
+      <w:r>
+        <w:t xml:space="preserve"> </w:t>
+      </w:r>
+      <w:r>
+        <w:rPr>
+          <w:rFonts w:hint="eastAsia"/>
+        </w:rPr>
+        <w:t>(</w:t>
+      </w:r>
+      <w:proofErr w:type="spellStart"/>
+      <w:r>
+        <w:rPr>
+          <w:rFonts w:ascii="MS Gothic" w:eastAsia="MS Gothic" w:hAnsi="MS Gothic" w:cs="MS Gothic" w:hint="eastAsia"/>
+        </w:rPr>
+        <w:t>法善寺</w:t>
+      </w:r>
+      <w:proofErr w:type="spellEnd"/>
+      <w:r>
+        <w:rPr>
+          <w:rFonts w:hint="eastAsia"/>
+        </w:rPr>
+        <w:t>)</w:t>
+      </w:r>
+      <w:r>
+        <w:t xml:space="preserve"> #4/5</w:t>
+      </w:r>
+    </w:p>
+    <w:p>
+      <w:pPr>
+        <w:pStyle w:val="Compact"/>
+        <w:numPr>
+          <w:ilvl w:val="0"/>
+          <w:numId w:val="35"/>
+        </w:numPr>
+      </w:pPr>
+      <w:proofErr w:type="spellStart"/>
+      <w:r>
+        <w:t>Quartiere</w:t>
+      </w:r>
+      <w:proofErr w:type="spellEnd"/>
+      <w:r>
+        <w:t xml:space="preserve"> </w:t>
+      </w:r>
+      <w:proofErr w:type="spellStart"/>
+      <w:r>
+        <w:t>Shinsekai</w:t>
+      </w:r>
+      <w:proofErr w:type="spellEnd"/>
+      <w:r>
+        <w:t xml:space="preserve"> </w:t>
+      </w:r>
+      <w:r>
+        <w:rPr>
+          <w:rFonts w:hint="eastAsia"/>
+        </w:rPr>
+        <w:t>(</w:t>
+      </w:r>
+      <w:proofErr w:type="spellStart"/>
+      <w:r>
+        <w:rPr>
+          <w:rFonts w:ascii="MS Gothic" w:eastAsia="MS Gothic" w:hAnsi="MS Gothic" w:cs="MS Gothic" w:hint="eastAsia"/>
+        </w:rPr>
+        <w:t>新世界と通天閣</w:t>
+      </w:r>
+      <w:proofErr w:type="spellEnd"/>
+      <w:r>
+        <w:rPr>
+          <w:rFonts w:ascii="Arial" w:hAnsi="Arial" w:cs="Arial"/>
+        </w:rPr>
+        <w:t>​</w:t>
+      </w:r>
+      <w:r>
+        <w:rPr>
+          <w:rFonts w:hint="eastAsia"/>
+        </w:rPr>
+        <w:t>)</w:t>
+      </w:r>
+      <w:r>
+        <w:t xml:space="preserve"> #4/5</w:t>
+      </w:r>
+    </w:p>
+    <w:p>
+      <w:pPr>
+        <w:pStyle w:val="Compact"/>
+        <w:numPr>
+          <w:ilvl w:val="0"/>
+          <w:numId w:val="35"/>
+        </w:numPr>
+      </w:pPr>
+      <w:r>
+        <w:t xml:space="preserve">Torre </w:t>
+      </w:r>
+      <w:proofErr w:type="spellStart"/>
+      <w:r>
+        <w:t>Tsutenkaku</w:t>
+      </w:r>
+      <w:proofErr w:type="spellEnd"/>
+      <w:r>
+        <w:t xml:space="preserve"> </w:t>
+      </w:r>
+      <w:r>
+        <w:rPr>
+          <w:rFonts w:hint="eastAsia"/>
+        </w:rPr>
+        <w:t>(</w:t>
+      </w:r>
+      <w:proofErr w:type="spellStart"/>
+      <w:r>
+        <w:rPr>
+          <w:rFonts w:ascii="MS Gothic" w:eastAsia="MS Gothic" w:hAnsi="MS Gothic" w:cs="MS Gothic" w:hint="eastAsia"/>
+        </w:rPr>
+        <w:t>通天閣</w:t>
+      </w:r>
+      <w:proofErr w:type="spellEnd"/>
+      <w:r>
+        <w:rPr>
+          <w:rFonts w:hint="eastAsia"/>
+        </w:rPr>
+        <w:t>)</w:t>
+      </w:r>
+      <w:r>
+        <w:t xml:space="preserve"> #2/5</w:t>
+      </w:r>
+      <w:r>
+        <w:br/>
+        <w:t>//</w:t>
+      </w:r>
+    </w:p>
+    <w:p>
+      <w:pPr>
+        <w:pStyle w:val="Compact"/>
+        <w:numPr>
+          <w:ilvl w:val="0"/>
+          <w:numId w:val="35"/>
+        </w:numPr>
+      </w:pPr>
+      <w:proofErr w:type="spellStart"/>
+      <w:r>
+        <w:t>Teamlab</w:t>
+      </w:r>
+      <w:proofErr w:type="spellEnd"/>
+      <w:r>
+        <w:t xml:space="preserve"> botanical garden (18:30-21:30) #4/5</w:t>
+      </w:r>
+      <w:r>
+        <w:br/>
+        <w:t>//</w:t>
+      </w:r>
+    </w:p>
+    <w:p>
+      <w:pPr>
+        <w:pStyle w:val="Compact"/>
+        <w:numPr>
+          <w:ilvl w:val="0"/>
+          <w:numId w:val="35"/>
+        </w:numPr>
+      </w:pPr>
+      <w:r>
+        <w:t>Universal Studios Japan (</w:t>
+      </w:r>
+      <w:proofErr w:type="spellStart"/>
+      <w:r>
+        <w:rPr>
+          <w:rFonts w:ascii="MS Gothic" w:eastAsia="MS Gothic" w:hAnsi="MS Gothic" w:cs="MS Gothic" w:hint="eastAsia"/>
+        </w:rPr>
+        <w:t>ユニバーサル・スタジオ・ジャパン</w:t>
+      </w:r>
+      <w:proofErr w:type="spellEnd"/>
+      <w:r>
+        <w:t>) (8:00-19:00) #3/5</w:t>
+      </w:r>
+    </w:p>
+    <w:p>
+      <w:pPr>
+        <w:pStyle w:val="Compact"/>
+        <w:numPr>
+          <w:ilvl w:val="0"/>
+          <w:numId w:val="35"/>
+        </w:numPr>
+      </w:pPr>
+      <w:proofErr w:type="spellStart"/>
+      <w:r>
+        <w:t>Kaiyukan</w:t>
+      </w:r>
+      <w:proofErr w:type="spellEnd"/>
+      <w:r>
+        <w:t xml:space="preserve"> aquarium </w:t>
+      </w:r>
+      <w:r>
+        <w:rPr>
+          <w:rFonts w:hint="eastAsia"/>
+        </w:rPr>
+        <w:t>(</w:t>
+      </w:r>
+      <w:proofErr w:type="spellStart"/>
+      <w:r>
+        <w:rPr>
+          <w:rFonts w:ascii="MS Gothic" w:eastAsia="MS Gothic" w:hAnsi="MS Gothic" w:cs="MS Gothic" w:hint="eastAsia"/>
+        </w:rPr>
+        <w:t>海遊館</w:t>
+      </w:r>
+      <w:proofErr w:type="spellEnd"/>
+      <w:r>
+        <w:rPr>
+          <w:rFonts w:hint="eastAsia"/>
+        </w:rPr>
+        <w:t>)</w:t>
+      </w:r>
+      <w:r>
+        <w:t xml:space="preserve"> #1/5</w:t>
+      </w:r>
+      <w:r>
+        <w:br/>
+        <w:t>//</w:t>
+      </w:r>
+    </w:p>
+    <w:p>
+      <w:pPr>
+        <w:pStyle w:val="Compact"/>
+        <w:numPr>
+          <w:ilvl w:val="0"/>
+          <w:numId w:val="35"/>
+        </w:numPr>
+      </w:pPr>
+      <w:r>
+        <w:t xml:space="preserve">Nara </w:t>
+      </w:r>
+      <w:r>
+        <w:rPr>
+          <w:rFonts w:hint="eastAsia"/>
+        </w:rPr>
+        <w:t>(</w:t>
+      </w:r>
+      <w:proofErr w:type="spellStart"/>
+      <w:r>
+        <w:rPr>
+          <w:rFonts w:ascii="MS Gothic" w:eastAsia="MS Gothic" w:hAnsi="MS Gothic" w:cs="MS Gothic" w:hint="eastAsia"/>
+        </w:rPr>
+        <w:t>奈良市</w:t>
+      </w:r>
+      <w:proofErr w:type="spellEnd"/>
+      <w:r>
+        <w:rPr>
+          <w:rFonts w:hint="eastAsia"/>
+        </w:rPr>
+        <w:t>)</w:t>
+      </w:r>
+      <w:r>
+        <w:t xml:space="preserve"> ( </w:t>
+      </w:r>
+      <w:proofErr w:type="spellStart"/>
+      <w:r>
+        <w:t>Lontano</w:t>
+      </w:r>
+      <w:proofErr w:type="spellEnd"/>
+      <w:r>
+        <w:t xml:space="preserve"> ) #2/5</w:t>
+      </w:r>
+    </w:p>
+    <w:p>
+      <w:pPr>
+        <w:pStyle w:val="Heading2"/>
+      </w:pPr>
+      <w:bookmarkStart w:id="26" w:name="hiroshima広島"/>
+      <w:bookmarkEnd w:id="25"/>
+      <w:proofErr w:type="gramStart"/>
+      <w:r>
+        <w:rPr>
+          <w:rFonts w:hint="eastAsia"/>
+        </w:rPr>
+        <w:t>Hiroshima(</w:t>
+      </w:r>
+      <w:proofErr w:type="spellStart"/>
+      <w:proofErr w:type="gramEnd"/>
+      <w:r>
+        <w:rPr>
+          <w:rFonts w:ascii="MS Gothic" w:eastAsia="MS Gothic" w:hAnsi="MS Gothic" w:cs="MS Gothic" w:hint="eastAsia"/>
+        </w:rPr>
+        <w:t>広島</w:t>
+      </w:r>
+      <w:proofErr w:type="spellEnd"/>
+      <w:r>
+        <w:rPr>
+          <w:rFonts w:hint="eastAsia"/>
+        </w:rPr>
+        <w:t>)</w:t>
+      </w:r>
+    </w:p>
+    <w:p>
+      <w:pPr>
+        <w:pStyle w:val="Compact"/>
+        <w:numPr>
+          <w:ilvl w:val="0"/>
+          <w:numId w:val="36"/>
+        </w:numPr>
+      </w:pPr>
+      <w:r>
+        <w:t>Memorial Park Hiroshima (24H 7:30-19:00 ) #4/5</w:t>
+      </w:r>
+    </w:p>
+    <w:p>
+      <w:pPr>
+        <w:pStyle w:val="Compact"/>
+        <w:numPr>
+          <w:ilvl w:val="0"/>
+          <w:numId w:val="36"/>
+        </w:numPr>
+        <w:rPr>
+          <w:lang w:val="it-IT"/>
+        </w:rPr>
+      </w:pPr>
+      <w:r>
+        <w:rPr>
+          <w:lang w:val="it-IT"/>
+        </w:rPr>
+        <w:t xml:space="preserve">Quartiere Nagarekawa </w:t>
+      </w:r>
+      <w:r>
+        <w:rPr>
+          <w:rFonts w:hint="eastAsia"/>
+          <w:lang w:val="it-IT"/>
+        </w:rPr>
+        <w:t>(</w:t>
+      </w:r>
+      <w:proofErr w:type="spellStart"/>
+      <w:r>
+        <w:rPr>
+          <w:rFonts w:ascii="MS Gothic" w:eastAsia="MS Gothic" w:hAnsi="MS Gothic" w:cs="MS Gothic" w:hint="eastAsia"/>
+        </w:rPr>
+        <w:t>流川</w:t>
+      </w:r>
+      <w:proofErr w:type="spellEnd"/>
+      <w:r>
+        <w:rPr>
+          <w:rFonts w:hint="eastAsia"/>
+          <w:lang w:val="it-IT"/>
+        </w:rPr>
+        <w:t>)</w:t>
+      </w:r>
+      <w:r>
+        <w:rPr>
+          <w:lang w:val="it-IT"/>
+        </w:rPr>
+        <w:t xml:space="preserve"> Hondori street #3/5</w:t>
+      </w:r>
+    </w:p>
+    <w:p>
+      <w:pPr>
+        <w:pStyle w:val="Heading3"/>
+      </w:pPr>
+      <w:bookmarkStart w:id="27" w:name="miyajima-宮島"/>
+      <w:r>
+        <w:t xml:space="preserve">Miyajima </w:t>
+      </w:r>
+      <w:r>
+        <w:rPr>
+          <w:rFonts w:hint="eastAsia"/>
+        </w:rPr>
+        <w:t>(</w:t>
+      </w:r>
+      <w:proofErr w:type="spellStart"/>
+      <w:r>
+        <w:rPr>
+          <w:rFonts w:ascii="MS Gothic" w:eastAsia="MS Gothic" w:hAnsi="MS Gothic" w:cs="MS Gothic" w:hint="eastAsia"/>
+        </w:rPr>
+        <w:t>宮島</w:t>
+      </w:r>
+      <w:proofErr w:type="spellEnd"/>
+      <w:r>
+        <w:rPr>
+          <w:rFonts w:hint="eastAsia"/>
+        </w:rPr>
+        <w:t>)</w:t>
+      </w:r>
+    </w:p>
+    <w:p>
+      <w:pPr>
+        <w:pStyle w:val="Compact"/>
+        <w:numPr>
+          <w:ilvl w:val="0"/>
+          <w:numId w:val="37"/>
+        </w:numPr>
+        <w:rPr>
+          <w:lang w:val="it-IT"/>
+        </w:rPr>
+      </w:pPr>
+      <w:r>
+        <w:rPr>
+          <w:lang w:val="it-IT"/>
+        </w:rPr>
+        <w:t xml:space="preserve">Itsukushima shrine </w:t>
+      </w:r>
+      <w:r>
+        <w:rPr>
+          <w:rFonts w:hint="eastAsia"/>
+          <w:lang w:val="it-IT"/>
+        </w:rPr>
+        <w:t>(</w:t>
+      </w:r>
+      <w:proofErr w:type="spellStart"/>
+      <w:r>
+        <w:rPr>
+          <w:rFonts w:ascii="MS Gothic" w:eastAsia="MS Gothic" w:hAnsi="MS Gothic" w:cs="MS Gothic" w:hint="eastAsia"/>
+        </w:rPr>
+        <w:t>嚴島神社</w:t>
+      </w:r>
+      <w:proofErr w:type="spellEnd"/>
+      <w:r>
+        <w:rPr>
+          <w:rFonts w:hint="eastAsia"/>
+          <w:lang w:val="it-IT"/>
+        </w:rPr>
+        <w:t>)</w:t>
+      </w:r>
+      <w:r>
+        <w:rPr>
+          <w:lang w:val="it-IT"/>
+        </w:rPr>
+        <w:t xml:space="preserve"> ( Spiaggia Mikasa ) #5/5</w:t>
+      </w:r>
+    </w:p>
+    <w:p>
+      <w:pPr>
+        <w:pStyle w:val="Compact"/>
+        <w:numPr>
+          <w:ilvl w:val="0"/>
+          <w:numId w:val="37"/>
+        </w:numPr>
+      </w:pPr>
+      <w:proofErr w:type="spellStart"/>
+      <w:r>
+        <w:t>Tempio</w:t>
+      </w:r>
+      <w:proofErr w:type="spellEnd"/>
+      <w:r>
+        <w:t xml:space="preserve"> </w:t>
+      </w:r>
+      <w:proofErr w:type="spellStart"/>
+      <w:r>
+        <w:t>Daisho</w:t>
+      </w:r>
+      <w:proofErr w:type="spellEnd"/>
+      <w:r>
+        <w:t xml:space="preserve">-in </w:t>
+      </w:r>
+      <w:r>
+        <w:rPr>
+          <w:rFonts w:hint="eastAsia"/>
+        </w:rPr>
+        <w:t>(</w:t>
+      </w:r>
+      <w:proofErr w:type="spellStart"/>
+      <w:r>
+        <w:rPr>
+          <w:rFonts w:ascii="MS Gothic" w:eastAsia="MS Gothic" w:hAnsi="MS Gothic" w:cs="MS Gothic" w:hint="eastAsia"/>
+        </w:rPr>
+        <w:t>大聖院</w:t>
+      </w:r>
+      <w:proofErr w:type="spellEnd"/>
+      <w:r>
+        <w:rPr>
+          <w:rFonts w:hint="eastAsia"/>
+        </w:rPr>
+        <w:t>)</w:t>
+      </w:r>
+      <w:r>
+        <w:t xml:space="preserve"> ( 8:00-17:00 ) #3/5</w:t>
+      </w:r>
+    </w:p>
+    <w:p>
+      <w:pPr>
+        <w:pStyle w:val="Compact"/>
+        <w:numPr>
+          <w:ilvl w:val="0"/>
+          <w:numId w:val="37"/>
+        </w:numPr>
+      </w:pPr>
+      <w:r>
+        <w:t xml:space="preserve">Monte </w:t>
+      </w:r>
+      <w:proofErr w:type="spellStart"/>
+      <w:r>
+        <w:t>Misen</w:t>
+      </w:r>
+      <w:proofErr w:type="spellEnd"/>
+      <w:r>
+        <w:t xml:space="preserve"> </w:t>
+      </w:r>
+      <w:r>
+        <w:rPr>
+          <w:rFonts w:hint="eastAsia"/>
+        </w:rPr>
+        <w:t>(</w:t>
+      </w:r>
+      <w:proofErr w:type="spellStart"/>
+      <w:r>
+        <w:rPr>
+          <w:rFonts w:ascii="MS Gothic" w:eastAsia="MS Gothic" w:hAnsi="MS Gothic" w:cs="MS Gothic" w:hint="eastAsia"/>
+        </w:rPr>
+        <w:t>弥山</w:t>
+      </w:r>
+      <w:proofErr w:type="spellEnd"/>
+      <w:r>
+        <w:rPr>
+          <w:rFonts w:hint="eastAsia"/>
+        </w:rPr>
+        <w:t>)</w:t>
+      </w:r>
+      <w:r>
+        <w:t xml:space="preserve"> ( 9:00-17:00 ) #2/5</w:t>
+      </w:r>
+    </w:p>
+    <w:bookmarkEnd w:id="26"/>
+    <w:bookmarkEnd w:id="27"/>
+    <w:p>
+      <w:pPr>
+        <w:pStyle w:val="Heading2"/>
+      </w:pPr>
+      <w:proofErr w:type="gramStart"/>
+      <w:r>
+        <w:rPr>
+          <w:rFonts w:hint="eastAsia"/>
+        </w:rPr>
+        <w:lastRenderedPageBreak/>
+        <w:t>Kyoto(</w:t>
+      </w:r>
+      <w:proofErr w:type="spellStart"/>
+      <w:proofErr w:type="gramEnd"/>
+      <w:r>
+        <w:rPr>
+          <w:rFonts w:ascii="MS Gothic" w:eastAsia="MS Gothic" w:hAnsi="MS Gothic" w:cs="MS Gothic" w:hint="eastAsia"/>
+        </w:rPr>
+        <w:t>京都</w:t>
+      </w:r>
+      <w:proofErr w:type="spellEnd"/>
+      <w:r>
+        <w:rPr>
+          <w:rFonts w:hint="eastAsia"/>
+        </w:rPr>
+        <w:t>)</w:t>
+      </w:r>
+    </w:p>
+    <w:p>
+      <w:pPr>
+        <w:pStyle w:val="Compact"/>
+        <w:numPr>
+          <w:ilvl w:val="0"/>
+          <w:numId w:val="38"/>
+        </w:numPr>
+        <w:rPr>
+          <w:lang w:val="it-IT"/>
+        </w:rPr>
+      </w:pPr>
+      <w:r>
+        <w:rPr>
+          <w:lang w:val="it-IT"/>
+        </w:rPr>
+        <w:t xml:space="preserve">Tempio Ginkakuji </w:t>
+      </w:r>
+      <w:r>
+        <w:rPr>
+          <w:rFonts w:hint="eastAsia"/>
+          <w:lang w:val="it-IT"/>
+        </w:rPr>
+        <w:t>(</w:t>
+      </w:r>
+      <w:proofErr w:type="spellStart"/>
+      <w:r>
+        <w:rPr>
+          <w:rFonts w:ascii="MS Gothic" w:eastAsia="MS Gothic" w:hAnsi="MS Gothic" w:cs="MS Gothic" w:hint="eastAsia"/>
+        </w:rPr>
+        <w:t>慈照寺</w:t>
+      </w:r>
+      <w:r>
+        <w:rPr>
+          <w:rFonts w:ascii="MS Gothic" w:eastAsia="MS Gothic" w:hAnsi="MS Gothic" w:cs="MS Gothic" w:hint="eastAsia"/>
+          <w:lang w:val="it-IT"/>
+        </w:rPr>
+        <w:t>（</w:t>
+      </w:r>
+      <w:r>
+        <w:rPr>
+          <w:rFonts w:ascii="MS Gothic" w:eastAsia="MS Gothic" w:hAnsi="MS Gothic" w:cs="MS Gothic" w:hint="eastAsia"/>
+        </w:rPr>
+        <w:t>銀閣寺</w:t>
+      </w:r>
+      <w:proofErr w:type="spellEnd"/>
+      <w:r>
+        <w:rPr>
+          <w:rFonts w:hint="eastAsia"/>
+          <w:lang w:val="it-IT"/>
+        </w:rPr>
+        <w:t>))</w:t>
+      </w:r>
+      <w:r>
+        <w:rPr>
+          <w:lang w:val="it-IT"/>
+        </w:rPr>
+        <w:t xml:space="preserve"> ( 8:30-17:00 ) #1/5</w:t>
+      </w:r>
+      <w:r>
+        <w:rPr>
+          <w:lang w:val="it-IT"/>
+        </w:rPr>
+        <w:br/>
+        <w:t>//</w:t>
+      </w:r>
+    </w:p>
+    <w:p>
+      <w:pPr>
+        <w:pStyle w:val="Compact"/>
+        <w:numPr>
+          <w:ilvl w:val="0"/>
+          <w:numId w:val="38"/>
+        </w:numPr>
+      </w:pPr>
+      <w:proofErr w:type="spellStart"/>
+      <w:r>
+        <w:t>Kiyomizu-dera</w:t>
+      </w:r>
+      <w:proofErr w:type="spellEnd"/>
+      <w:r>
+        <w:t xml:space="preserve"> </w:t>
+      </w:r>
+      <w:r>
+        <w:rPr>
+          <w:rFonts w:hint="eastAsia"/>
+        </w:rPr>
+        <w:t>(</w:t>
+      </w:r>
+      <w:proofErr w:type="spellStart"/>
+      <w:r>
+        <w:rPr>
+          <w:rFonts w:ascii="MS Gothic" w:eastAsia="MS Gothic" w:hAnsi="MS Gothic" w:cs="MS Gothic" w:hint="eastAsia"/>
+        </w:rPr>
+        <w:t>清水寺</w:t>
+      </w:r>
+      <w:proofErr w:type="spellEnd"/>
+      <w:r>
+        <w:rPr>
+          <w:rFonts w:hint="eastAsia"/>
+        </w:rPr>
+        <w:t>)</w:t>
+      </w:r>
+      <w:r>
+        <w:t xml:space="preserve"> ( 6:00-18:00 ) #5/5</w:t>
+      </w:r>
+    </w:p>
+    <w:p>
+      <w:pPr>
+        <w:pStyle w:val="Compact"/>
+        <w:numPr>
+          <w:ilvl w:val="0"/>
+          <w:numId w:val="38"/>
+        </w:numPr>
+        <w:rPr>
+          <w:lang w:val="it-IT"/>
+        </w:rPr>
+      </w:pPr>
+      <w:r>
+        <w:rPr>
+          <w:lang w:val="it-IT"/>
+        </w:rPr>
+        <w:t xml:space="preserve">Nishiki Market </w:t>
+      </w:r>
+      <w:r>
+        <w:rPr>
+          <w:rFonts w:hint="eastAsia"/>
+          <w:lang w:val="it-IT"/>
+        </w:rPr>
+        <w:t>(</w:t>
+      </w:r>
+      <w:proofErr w:type="spellStart"/>
+      <w:r>
+        <w:rPr>
+          <w:rFonts w:ascii="MS Gothic" w:eastAsia="MS Gothic" w:hAnsi="MS Gothic" w:cs="MS Gothic" w:hint="eastAsia"/>
+        </w:rPr>
+        <w:t>錦市場</w:t>
+      </w:r>
+      <w:proofErr w:type="spellEnd"/>
+      <w:r>
+        <w:rPr>
+          <w:rFonts w:hint="eastAsia"/>
+          <w:lang w:val="it-IT"/>
+        </w:rPr>
+        <w:t>)</w:t>
+      </w:r>
+      <w:r>
+        <w:rPr>
+          <w:lang w:val="it-IT"/>
+        </w:rPr>
+        <w:t xml:space="preserve"> ( 9:00-17:30 </w:t>
+      </w:r>
+      <w:r>
+        <w:rPr>
+          <w:b/>
+          <w:bCs/>
+          <w:lang w:val="it-IT"/>
+        </w:rPr>
+        <w:t>chiuso domenica</w:t>
+      </w:r>
+      <w:r>
+        <w:rPr>
+          <w:lang w:val="it-IT"/>
+        </w:rPr>
+        <w:t>) #4/5</w:t>
+      </w:r>
+    </w:p>
+    <w:p>
+      <w:pPr>
+        <w:pStyle w:val="Compact"/>
+        <w:numPr>
+          <w:ilvl w:val="0"/>
+          <w:numId w:val="38"/>
+        </w:numPr>
+        <w:rPr>
+          <w:lang w:val="it-IT"/>
+        </w:rPr>
+      </w:pPr>
+      <w:r>
+        <w:rPr>
+          <w:lang w:val="it-IT"/>
+        </w:rPr>
+        <w:t xml:space="preserve">zona Sannenzaka e Ninenzaka </w:t>
+      </w:r>
+      <w:r>
+        <w:rPr>
+          <w:rFonts w:hint="eastAsia"/>
+          <w:lang w:val="it-IT"/>
+        </w:rPr>
+        <w:t>(</w:t>
+      </w:r>
+      <w:proofErr w:type="spellStart"/>
+      <w:r>
+        <w:rPr>
+          <w:rFonts w:ascii="MS Gothic" w:eastAsia="MS Gothic" w:hAnsi="MS Gothic" w:cs="MS Gothic" w:hint="eastAsia"/>
+        </w:rPr>
+        <w:t>三年坂</w:t>
+      </w:r>
+      <w:proofErr w:type="spellEnd"/>
+      <w:r>
+        <w:rPr>
+          <w:rFonts w:hint="eastAsia"/>
+          <w:lang w:val="it-IT"/>
+        </w:rPr>
+        <w:t>)(</w:t>
+      </w:r>
+      <w:proofErr w:type="spellStart"/>
+      <w:r>
+        <w:rPr>
+          <w:rFonts w:ascii="MS Gothic" w:eastAsia="MS Gothic" w:hAnsi="MS Gothic" w:cs="MS Gothic" w:hint="eastAsia"/>
+        </w:rPr>
+        <w:t>二年坂</w:t>
+      </w:r>
+      <w:proofErr w:type="spellEnd"/>
+      <w:r>
+        <w:rPr>
+          <w:rFonts w:hint="eastAsia"/>
+          <w:lang w:val="it-IT"/>
+        </w:rPr>
+        <w:t>)</w:t>
+      </w:r>
+      <w:r>
+        <w:rPr>
+          <w:lang w:val="it-IT"/>
+        </w:rPr>
+        <w:t xml:space="preserve"> #4/5</w:t>
+      </w:r>
+    </w:p>
+    <w:p>
+      <w:pPr>
+        <w:pStyle w:val="Compact"/>
+        <w:numPr>
+          <w:ilvl w:val="0"/>
+          <w:numId w:val="38"/>
+        </w:numPr>
+      </w:pPr>
+      <w:proofErr w:type="spellStart"/>
+      <w:r>
+        <w:t>Santuario</w:t>
+      </w:r>
+      <w:proofErr w:type="spellEnd"/>
+      <w:r>
+        <w:t xml:space="preserve"> </w:t>
+      </w:r>
+      <w:proofErr w:type="spellStart"/>
+      <w:r>
+        <w:t>Yasaka</w:t>
+      </w:r>
+      <w:proofErr w:type="spellEnd"/>
+      <w:r>
+        <w:t xml:space="preserve"> </w:t>
+      </w:r>
+      <w:r>
+        <w:rPr>
+          <w:rFonts w:hint="eastAsia"/>
+        </w:rPr>
+        <w:t>(</w:t>
+      </w:r>
+      <w:proofErr w:type="spellStart"/>
+      <w:r>
+        <w:rPr>
+          <w:rFonts w:ascii="MS Gothic" w:eastAsia="MS Gothic" w:hAnsi="MS Gothic" w:cs="MS Gothic" w:hint="eastAsia"/>
+        </w:rPr>
+        <w:t>八坂神社</w:t>
+      </w:r>
+      <w:proofErr w:type="spellEnd"/>
+      <w:r>
+        <w:rPr>
+          <w:rFonts w:hint="eastAsia"/>
+        </w:rPr>
+        <w:t>)</w:t>
+      </w:r>
+      <w:r>
+        <w:t xml:space="preserve"> ( 24H ) #4/5</w:t>
+      </w:r>
+    </w:p>
+    <w:p>
+      <w:pPr>
+        <w:pStyle w:val="Compact"/>
+        <w:numPr>
+          <w:ilvl w:val="0"/>
+          <w:numId w:val="38"/>
+        </w:numPr>
+      </w:pPr>
+      <w:proofErr w:type="spellStart"/>
+      <w:r>
+        <w:t>Tempio</w:t>
+      </w:r>
+      <w:proofErr w:type="spellEnd"/>
+      <w:r>
+        <w:t xml:space="preserve"> </w:t>
+      </w:r>
+      <w:proofErr w:type="spellStart"/>
+      <w:r>
+        <w:t>Kodai-ji</w:t>
+      </w:r>
+      <w:proofErr w:type="spellEnd"/>
+      <w:r>
+        <w:t xml:space="preserve"> </w:t>
+      </w:r>
+      <w:r>
+        <w:rPr>
+          <w:rFonts w:hint="eastAsia"/>
+        </w:rPr>
+        <w:t>(</w:t>
+      </w:r>
+      <w:proofErr w:type="spellStart"/>
+      <w:r>
+        <w:rPr>
+          <w:rFonts w:ascii="MS Gothic" w:eastAsia="MS Gothic" w:hAnsi="MS Gothic" w:cs="MS Gothic" w:hint="eastAsia"/>
+        </w:rPr>
+        <w:t>高台寺</w:t>
+      </w:r>
+      <w:proofErr w:type="spellEnd"/>
+      <w:r>
+        <w:rPr>
+          <w:rFonts w:hint="eastAsia"/>
+        </w:rPr>
+        <w:t>)</w:t>
+      </w:r>
+      <w:r>
+        <w:t xml:space="preserve"> ( 9:00-17:00 ) #3/5</w:t>
+      </w:r>
+    </w:p>
+    <w:p>
+      <w:pPr>
+        <w:pStyle w:val="Compact"/>
+        <w:numPr>
+          <w:ilvl w:val="0"/>
+          <w:numId w:val="38"/>
+        </w:numPr>
+      </w:pPr>
+      <w:proofErr w:type="spellStart"/>
+      <w:r>
+        <w:t>Daikaku-ji</w:t>
+      </w:r>
+      <w:proofErr w:type="spellEnd"/>
+      <w:r>
+        <w:t xml:space="preserve"> Temple </w:t>
+      </w:r>
+      <w:r>
+        <w:rPr>
+          <w:rFonts w:hint="eastAsia"/>
+        </w:rPr>
+        <w:t>(</w:t>
+      </w:r>
+      <w:proofErr w:type="spellStart"/>
+      <w:r>
+        <w:rPr>
+          <w:rFonts w:ascii="MS Gothic" w:eastAsia="MS Gothic" w:hAnsi="MS Gothic" w:cs="MS Gothic" w:hint="eastAsia"/>
+        </w:rPr>
+        <w:t>大覚寺</w:t>
+      </w:r>
+      <w:proofErr w:type="spellEnd"/>
+      <w:r>
+        <w:rPr>
+          <w:rFonts w:hint="eastAsia"/>
+        </w:rPr>
+        <w:t>)</w:t>
+      </w:r>
+      <w:r>
+        <w:t xml:space="preserve"> ( 9:00-16:30 ) #2/5</w:t>
+      </w:r>
+    </w:p>
+    <w:p>
+      <w:pPr>
+        <w:pStyle w:val="Compact"/>
+        <w:numPr>
+          <w:ilvl w:val="0"/>
+          <w:numId w:val="38"/>
+        </w:numPr>
+        <w:rPr>
+          <w:lang w:val="it-IT"/>
+        </w:rPr>
+      </w:pPr>
+      <w:r>
+        <w:rPr>
+          <w:lang w:val="it-IT"/>
+        </w:rPr>
+        <w:t xml:space="preserve">Quartiere Gion </w:t>
+      </w:r>
+      <w:r>
+        <w:rPr>
+          <w:rFonts w:hint="eastAsia"/>
+          <w:lang w:val="it-IT"/>
+        </w:rPr>
+        <w:t>(</w:t>
+      </w:r>
+      <w:proofErr w:type="spellStart"/>
+      <w:r>
+        <w:rPr>
+          <w:rFonts w:ascii="MS Gothic" w:eastAsia="MS Gothic" w:hAnsi="MS Gothic" w:cs="MS Gothic" w:hint="eastAsia"/>
+        </w:rPr>
+        <w:t>祇園</w:t>
+      </w:r>
+      <w:proofErr w:type="spellEnd"/>
+      <w:r>
+        <w:rPr>
+          <w:rFonts w:hint="eastAsia"/>
+          <w:lang w:val="it-IT"/>
+        </w:rPr>
+        <w:t>)</w:t>
+      </w:r>
+      <w:r>
+        <w:rPr>
+          <w:lang w:val="it-IT"/>
+        </w:rPr>
+        <w:t xml:space="preserve"> #1/5 </w:t>
+      </w:r>
+      <w:r>
+        <w:rPr>
+          <w:b/>
+          <w:bCs/>
+          <w:lang w:val="it-IT"/>
+        </w:rPr>
+        <w:t>(hanno vietato i turisti di entrare nei vicoli privati (multa 70€), la via principale è ancora aperta, niente foto o video alle Geisha )</w:t>
+      </w:r>
+    </w:p>
+    <w:p>
+      <w:pPr>
+        <w:pStyle w:val="Compact"/>
+        <w:numPr>
+          <w:ilvl w:val="0"/>
+          <w:numId w:val="38"/>
+        </w:numPr>
+        <w:rPr>
+          <w:lang w:val="it-IT"/>
+        </w:rPr>
+      </w:pPr>
+      <w:r>
+        <w:rPr>
+          <w:lang w:val="it-IT"/>
+        </w:rPr>
+        <w:t xml:space="preserve">Sentiero del filosofo </w:t>
+      </w:r>
+      <w:r>
+        <w:rPr>
+          <w:rFonts w:hint="eastAsia"/>
+          <w:lang w:val="it-IT"/>
+        </w:rPr>
+        <w:t>(</w:t>
+      </w:r>
+      <w:proofErr w:type="spellStart"/>
+      <w:r>
+        <w:rPr>
+          <w:rFonts w:ascii="MS Gothic" w:eastAsia="MS Gothic" w:hAnsi="MS Gothic" w:cs="MS Gothic" w:hint="eastAsia"/>
+        </w:rPr>
+        <w:t>哲学の道</w:t>
+      </w:r>
+      <w:proofErr w:type="spellEnd"/>
+      <w:r>
+        <w:rPr>
+          <w:rFonts w:hint="eastAsia"/>
+          <w:lang w:val="it-IT"/>
+        </w:rPr>
+        <w:t>)</w:t>
+      </w:r>
+      <w:r>
+        <w:rPr>
+          <w:lang w:val="it-IT"/>
+        </w:rPr>
+        <w:t xml:space="preserve"> ( 24H ) #1/5</w:t>
+      </w:r>
+      <w:r>
+        <w:rPr>
+          <w:lang w:val="it-IT"/>
+        </w:rPr>
+        <w:br/>
+        <w:t>//</w:t>
+      </w:r>
+    </w:p>
+    <w:p>
+      <w:pPr>
+        <w:pStyle w:val="Compact"/>
+        <w:numPr>
+          <w:ilvl w:val="0"/>
+          <w:numId w:val="38"/>
+        </w:numPr>
+      </w:pPr>
+      <w:r>
+        <w:t xml:space="preserve">Fushimi Inari </w:t>
+      </w:r>
+      <w:r>
+        <w:rPr>
+          <w:rFonts w:hint="eastAsia"/>
+        </w:rPr>
+        <w:t>(</w:t>
+      </w:r>
+      <w:proofErr w:type="spellStart"/>
+      <w:r>
+        <w:rPr>
+          <w:rFonts w:ascii="MS Gothic" w:eastAsia="MS Gothic" w:hAnsi="MS Gothic" w:cs="MS Gothic" w:hint="eastAsia"/>
+        </w:rPr>
+        <w:t>伏見稲荷大社</w:t>
+      </w:r>
+      <w:proofErr w:type="spellEnd"/>
+      <w:r>
+        <w:rPr>
+          <w:rFonts w:hint="eastAsia"/>
+        </w:rPr>
+        <w:t>)</w:t>
+      </w:r>
+      <w:r>
+        <w:t xml:space="preserve"> ( 24H ) #3/5</w:t>
+      </w:r>
+      <w:r>
+        <w:br/>
+        <w:t>//</w:t>
+      </w:r>
+    </w:p>
+    <w:p>
+      <w:pPr>
+        <w:pStyle w:val="Compact"/>
+        <w:numPr>
+          <w:ilvl w:val="0"/>
+          <w:numId w:val="38"/>
+        </w:numPr>
+      </w:pPr>
+      <w:proofErr w:type="spellStart"/>
+      <w:r>
+        <w:t>Kinkaku-ji</w:t>
+      </w:r>
+      <w:proofErr w:type="spellEnd"/>
+      <w:r>
+        <w:t xml:space="preserve"> </w:t>
+      </w:r>
+      <w:r>
+        <w:rPr>
+          <w:rFonts w:hint="eastAsia"/>
+        </w:rPr>
+        <w:t>(</w:t>
+      </w:r>
+      <w:proofErr w:type="spellStart"/>
+      <w:r>
+        <w:rPr>
+          <w:rFonts w:ascii="MS Gothic" w:eastAsia="MS Gothic" w:hAnsi="MS Gothic" w:cs="MS Gothic" w:hint="eastAsia"/>
+        </w:rPr>
+        <w:t>金閣寺</w:t>
+      </w:r>
+      <w:proofErr w:type="spellEnd"/>
+      <w:r>
+        <w:rPr>
+          <w:rFonts w:hint="eastAsia"/>
+        </w:rPr>
+        <w:t>)</w:t>
+      </w:r>
+      <w:r>
+        <w:t xml:space="preserve"> ( 9:00-17:00 ) #3/5</w:t>
+      </w:r>
+    </w:p>
+    <w:p>
+      <w:pPr>
+        <w:pStyle w:val="Compact"/>
+        <w:numPr>
+          <w:ilvl w:val="0"/>
+          <w:numId w:val="38"/>
+        </w:numPr>
+      </w:pPr>
+      <w:proofErr w:type="spellStart"/>
+      <w:r>
+        <w:t>Ryoan-ji</w:t>
+      </w:r>
+      <w:proofErr w:type="spellEnd"/>
+      <w:r>
+        <w:t xml:space="preserve"> </w:t>
+      </w:r>
+      <w:r>
+        <w:rPr>
+          <w:rFonts w:hint="eastAsia"/>
+        </w:rPr>
+        <w:t>(</w:t>
+      </w:r>
+      <w:proofErr w:type="spellStart"/>
+      <w:r>
+        <w:rPr>
+          <w:rFonts w:ascii="MS Gothic" w:eastAsia="MS Gothic" w:hAnsi="MS Gothic" w:cs="MS Gothic" w:hint="eastAsia"/>
+        </w:rPr>
+        <w:t>龍安寺方丈庭園</w:t>
+      </w:r>
+      <w:proofErr w:type="spellEnd"/>
+      <w:r>
+        <w:rPr>
+          <w:rFonts w:hint="eastAsia"/>
+        </w:rPr>
+        <w:t>)</w:t>
+      </w:r>
+      <w:r>
+        <w:t xml:space="preserve"> ( 8:00-17:00 ) #2/5</w:t>
+      </w:r>
+      <w:r>
+        <w:br/>
+        <w:t>//</w:t>
+      </w:r>
+    </w:p>
+    <w:p>
+      <w:pPr>
+        <w:pStyle w:val="Compact"/>
+        <w:numPr>
+          <w:ilvl w:val="0"/>
+          <w:numId w:val="38"/>
+        </w:numPr>
+      </w:pPr>
+      <w:r>
+        <w:rPr>
+          <w:lang w:val="it-IT"/>
+        </w:rPr>
+        <w:t xml:space="preserve">Arashiyama </w:t>
+      </w:r>
+      <w:r>
+        <w:rPr>
+          <w:rFonts w:hint="eastAsia"/>
+          <w:lang w:val="it-IT"/>
+        </w:rPr>
+        <w:t>(</w:t>
+      </w:r>
+      <w:proofErr w:type="spellStart"/>
+      <w:r>
+        <w:rPr>
+          <w:rFonts w:ascii="MS Gothic" w:eastAsia="MS Gothic" w:hAnsi="MS Gothic" w:cs="MS Gothic" w:hint="eastAsia"/>
+        </w:rPr>
+        <w:t>嵐山</w:t>
+      </w:r>
+      <w:proofErr w:type="spellEnd"/>
+      <w:r>
+        <w:rPr>
+          <w:rFonts w:hint="eastAsia"/>
+          <w:lang w:val="it-IT"/>
+        </w:rPr>
+        <w:t>)</w:t>
+      </w:r>
+      <w:r>
+        <w:rPr>
+          <w:lang w:val="it-IT"/>
+        </w:rPr>
+        <w:t xml:space="preserve"> ( 24H ) </w:t>
+      </w:r>
+      <w:r>
+        <w:fldChar w:fldCharType="begin"/>
+      </w:r>
+      <w:r>
+        <w:rPr>
+          <w:lang w:val="it-IT"/>
+        </w:rPr>
+        <w:instrText xml:space="preserve"> HYPERLINK "https://www.wikiloc.com/hiking-trails/japan-arashiyama-31188930" \h </w:instrText>
+      </w:r>
+      <w:r>
+        <w:fldChar w:fldCharType="separate"/>
+      </w:r>
+      <w:r>
+        <w:rPr>
+          <w:rStyle w:val="Hyperlink"/>
+          <w:lang w:val="it-IT"/>
+        </w:rPr>
+        <w:t>japan-arashiyama-trecking</w:t>
+      </w:r>
+      <w:r>
+        <w:rPr>
+          <w:rStyle w:val="Hyperlink"/>
+        </w:rPr>
+        <w:fldChar w:fldCharType="end"/>
+      </w:r>
+      <w:r>
+        <w:rPr>
+          <w:lang w:val="it-IT"/>
+        </w:rPr>
+        <w:t xml:space="preserve">(3 ore di scampagnata nella natura?) </w:t>
+      </w:r>
+      <w:r>
+        <w:t>#5/5</w:t>
+      </w:r>
+      <w:r>
+        <w:br/>
+        <w:t>//</w:t>
+      </w:r>
+    </w:p>
+    <w:p>
+      <w:pPr>
+        <w:pStyle w:val="Compact"/>
+        <w:numPr>
+          <w:ilvl w:val="0"/>
+          <w:numId w:val="38"/>
+        </w:numPr>
+      </w:pPr>
+      <w:proofErr w:type="spellStart"/>
+      <w:r>
+        <w:t>Adashino</w:t>
+      </w:r>
+      <w:proofErr w:type="spellEnd"/>
+      <w:r>
+        <w:t xml:space="preserve"> </w:t>
+      </w:r>
+      <w:proofErr w:type="spellStart"/>
+      <w:r>
+        <w:t>nenbutsuji</w:t>
+      </w:r>
+      <w:proofErr w:type="spellEnd"/>
+      <w:r>
+        <w:t xml:space="preserve"> </w:t>
+      </w:r>
+      <w:r>
+        <w:rPr>
+          <w:rFonts w:hint="eastAsia"/>
+        </w:rPr>
+        <w:t>(</w:t>
+      </w:r>
+      <w:proofErr w:type="spellStart"/>
+      <w:r>
+        <w:rPr>
+          <w:rFonts w:ascii="MS Gothic" w:eastAsia="MS Gothic" w:hAnsi="MS Gothic" w:cs="MS Gothic" w:hint="eastAsia"/>
+        </w:rPr>
+        <w:t>化野念仏寺</w:t>
+      </w:r>
+      <w:proofErr w:type="spellEnd"/>
+      <w:r>
+        <w:rPr>
+          <w:rFonts w:hint="eastAsia"/>
+        </w:rPr>
+        <w:t>)</w:t>
+      </w:r>
+      <w:r>
+        <w:t xml:space="preserve"> ( 9:00-16:30 ) #2/5</w:t>
+      </w:r>
+    </w:p>
+    <w:p>
+      <w:pPr>
+        <w:pStyle w:val="Compact"/>
+        <w:numPr>
+          <w:ilvl w:val="0"/>
+          <w:numId w:val="38"/>
+        </w:numPr>
+        <w:rPr>
+          <w:lang w:val="it-IT"/>
+        </w:rPr>
+      </w:pPr>
+      <w:r>
+        <w:rPr>
+          <w:lang w:val="it-IT"/>
+        </w:rPr>
+        <w:t xml:space="preserve">TOEI Kyoto studio park </w:t>
+      </w:r>
+      <w:r>
+        <w:rPr>
+          <w:rFonts w:hint="eastAsia"/>
+          <w:lang w:val="it-IT"/>
+        </w:rPr>
+        <w:t>(</w:t>
+      </w:r>
+      <w:proofErr w:type="spellStart"/>
+      <w:r>
+        <w:rPr>
+          <w:rFonts w:ascii="MS Gothic" w:eastAsia="MS Gothic" w:hAnsi="MS Gothic" w:cs="MS Gothic" w:hint="eastAsia"/>
+        </w:rPr>
+        <w:t>東映太秦映画村</w:t>
+      </w:r>
+      <w:proofErr w:type="spellEnd"/>
+      <w:r>
+        <w:rPr>
+          <w:rFonts w:hint="eastAsia"/>
+          <w:lang w:val="it-IT"/>
+        </w:rPr>
+        <w:t>)</w:t>
+      </w:r>
+      <w:r>
+        <w:rPr>
+          <w:lang w:val="it-IT"/>
+        </w:rPr>
+        <w:t xml:space="preserve"> ( 9:00-17:00 ) #1/5</w:t>
+      </w:r>
+    </w:p>
+    <w:p>
+      <w:pPr>
+        <w:pStyle w:val="Heading2"/>
+      </w:pPr>
+      <w:proofErr w:type="gramStart"/>
+      <w:r>
+        <w:rPr>
+          <w:rFonts w:hint="eastAsia"/>
+        </w:rPr>
+        <w:t>Tokyo(</w:t>
+      </w:r>
+      <w:proofErr w:type="spellStart"/>
+      <w:proofErr w:type="gramEnd"/>
+      <w:r>
+        <w:rPr>
+          <w:rFonts w:ascii="MS Gothic" w:eastAsia="MS Gothic" w:hAnsi="MS Gothic" w:cs="MS Gothic" w:hint="eastAsia"/>
+        </w:rPr>
+        <w:t>東京</w:t>
+      </w:r>
+      <w:proofErr w:type="spellEnd"/>
+      <w:r>
+        <w:rPr>
+          <w:rFonts w:hint="eastAsia"/>
+        </w:rPr>
+        <w:t>)</w:t>
+      </w:r>
+    </w:p>
+    <w:p>
+      <w:pPr>
+        <w:pStyle w:val="Compact"/>
+        <w:numPr>
+          <w:ilvl w:val="0"/>
+          <w:numId w:val="39"/>
+        </w:numPr>
+        <w:rPr>
+          <w:lang w:val="it-IT"/>
+        </w:rPr>
+      </w:pPr>
+      <w:r>
+        <w:rPr>
+          <w:lang w:val="it-IT"/>
+        </w:rPr>
+        <w:t xml:space="preserve">Quartiere di </w:t>
+      </w:r>
+      <w:r>
+        <w:rPr>
+          <w:rFonts w:hint="eastAsia"/>
+          <w:lang w:val="it-IT"/>
+        </w:rPr>
+        <w:t>Asakusa(</w:t>
+      </w:r>
+      <w:proofErr w:type="spellStart"/>
+      <w:r>
+        <w:rPr>
+          <w:rFonts w:ascii="MS Gothic" w:eastAsia="MS Gothic" w:hAnsi="MS Gothic" w:cs="MS Gothic" w:hint="eastAsia"/>
+        </w:rPr>
+        <w:t>浅草</w:t>
+      </w:r>
+      <w:proofErr w:type="spellEnd"/>
+      <w:r>
+        <w:rPr>
+          <w:rFonts w:hint="eastAsia"/>
+          <w:lang w:val="it-IT"/>
+        </w:rPr>
+        <w:t>)</w:t>
+      </w:r>
+      <w:r>
+        <w:rPr>
+          <w:lang w:val="it-IT"/>
+        </w:rPr>
+        <w:t xml:space="preserve"> e Tempio Senso-Ji </w:t>
+      </w:r>
+      <w:r>
+        <w:rPr>
+          <w:rFonts w:hint="eastAsia"/>
+          <w:lang w:val="it-IT"/>
+        </w:rPr>
+        <w:t>(</w:t>
+      </w:r>
+      <w:proofErr w:type="spellStart"/>
+      <w:r>
+        <w:rPr>
+          <w:rFonts w:ascii="MS Gothic" w:eastAsia="MS Gothic" w:hAnsi="MS Gothic" w:cs="MS Gothic" w:hint="eastAsia"/>
+        </w:rPr>
+        <w:t>浅草寺</w:t>
+      </w:r>
+      <w:proofErr w:type="spellEnd"/>
+      <w:r>
+        <w:rPr>
+          <w:rFonts w:hint="eastAsia"/>
+          <w:lang w:val="it-IT"/>
+        </w:rPr>
+        <w:t>)</w:t>
+      </w:r>
+      <w:r>
+        <w:rPr>
+          <w:lang w:val="it-IT"/>
+        </w:rPr>
+        <w:t xml:space="preserve"> ( 6:30-17:00 ) #5/5</w:t>
+      </w:r>
+    </w:p>
+    <w:p>
+      <w:pPr>
+        <w:pStyle w:val="Compact"/>
+        <w:numPr>
+          <w:ilvl w:val="0"/>
+          <w:numId w:val="39"/>
+        </w:numPr>
+      </w:pPr>
+      <w:proofErr w:type="spellStart"/>
+      <w:r>
+        <w:t>Quartiere</w:t>
+      </w:r>
+      <w:proofErr w:type="spellEnd"/>
+      <w:r>
+        <w:t xml:space="preserve"> di Akihabara </w:t>
+      </w:r>
+      <w:r>
+        <w:rPr>
+          <w:rFonts w:hint="eastAsia"/>
+        </w:rPr>
+        <w:t>(</w:t>
+      </w:r>
+      <w:proofErr w:type="spellStart"/>
+      <w:r>
+        <w:rPr>
+          <w:rFonts w:ascii="MS Gothic" w:eastAsia="MS Gothic" w:hAnsi="MS Gothic" w:cs="MS Gothic" w:hint="eastAsia"/>
+        </w:rPr>
+        <w:t>秋葉原</w:t>
+      </w:r>
+      <w:proofErr w:type="spellEnd"/>
+      <w:r>
+        <w:rPr>
+          <w:rFonts w:hint="eastAsia"/>
+        </w:rPr>
+        <w:t>)</w:t>
+      </w:r>
+      <w:r>
+        <w:t xml:space="preserve"> #4/5</w:t>
+      </w:r>
+    </w:p>
+    <w:p>
+      <w:pPr>
+        <w:pStyle w:val="Compact"/>
+        <w:numPr>
+          <w:ilvl w:val="0"/>
+          <w:numId w:val="39"/>
+        </w:numPr>
+      </w:pPr>
+      <w:r>
+        <w:t xml:space="preserve">Tokyo </w:t>
+      </w:r>
+      <w:proofErr w:type="spellStart"/>
+      <w:r>
+        <w:t>skytree</w:t>
+      </w:r>
+      <w:proofErr w:type="spellEnd"/>
+      <w:r>
+        <w:t xml:space="preserve"> </w:t>
+      </w:r>
+      <w:r>
+        <w:rPr>
+          <w:rFonts w:hint="eastAsia"/>
+        </w:rPr>
+        <w:t>(</w:t>
+      </w:r>
+      <w:proofErr w:type="spellStart"/>
+      <w:r>
+        <w:rPr>
+          <w:rFonts w:ascii="MS Gothic" w:eastAsia="MS Gothic" w:hAnsi="MS Gothic" w:cs="MS Gothic" w:hint="eastAsia"/>
+        </w:rPr>
+        <w:t>東京スカイツリ</w:t>
+      </w:r>
+      <w:proofErr w:type="spellEnd"/>
+      <w:r>
+        <w:rPr>
+          <w:rFonts w:ascii="MS Gothic" w:eastAsia="MS Gothic" w:hAnsi="MS Gothic" w:cs="MS Gothic" w:hint="eastAsia"/>
+        </w:rPr>
+        <w:t>ー</w:t>
+      </w:r>
+      <w:r>
+        <w:rPr>
+          <w:rFonts w:hint="eastAsia"/>
+        </w:rPr>
+        <w:t>)</w:t>
+      </w:r>
+      <w:r>
+        <w:t xml:space="preserve"> e </w:t>
+      </w:r>
+      <w:proofErr w:type="spellStart"/>
+      <w:r>
+        <w:t>Pokemon</w:t>
+      </w:r>
+      <w:proofErr w:type="spellEnd"/>
+      <w:r>
+        <w:t xml:space="preserve"> center </w:t>
+      </w:r>
+      <w:proofErr w:type="spellStart"/>
+      <w:r>
+        <w:t>Asakusa</w:t>
+      </w:r>
+      <w:proofErr w:type="spellEnd"/>
+      <w:r>
+        <w:t xml:space="preserve"> ( 10:00 - 21:00 ) #3/5</w:t>
+      </w:r>
+    </w:p>
+    <w:p>
+      <w:pPr>
+        <w:pStyle w:val="Compact"/>
+        <w:numPr>
+          <w:ilvl w:val="0"/>
+          <w:numId w:val="39"/>
+        </w:numPr>
+        <w:rPr>
+          <w:lang w:val="it-IT"/>
+        </w:rPr>
+      </w:pPr>
+      <w:r>
+        <w:rPr>
+          <w:lang w:val="it-IT"/>
+        </w:rPr>
+        <w:t xml:space="preserve">Quartiere Ueno e Parco di Ueno </w:t>
+      </w:r>
+      <w:r>
+        <w:rPr>
+          <w:rFonts w:hint="eastAsia"/>
+          <w:lang w:val="it-IT"/>
+        </w:rPr>
+        <w:t>(</w:t>
+      </w:r>
+      <w:proofErr w:type="spellStart"/>
+      <w:r>
+        <w:rPr>
+          <w:rFonts w:ascii="MS Gothic" w:eastAsia="MS Gothic" w:hAnsi="MS Gothic" w:cs="MS Gothic" w:hint="eastAsia"/>
+        </w:rPr>
+        <w:t>上野恩賜公園</w:t>
+      </w:r>
+      <w:proofErr w:type="spellEnd"/>
+      <w:r>
+        <w:rPr>
+          <w:rFonts w:hint="eastAsia"/>
+          <w:lang w:val="it-IT"/>
+        </w:rPr>
+        <w:t>)</w:t>
+      </w:r>
+      <w:r>
+        <w:rPr>
+          <w:lang w:val="it-IT"/>
+        </w:rPr>
+        <w:t xml:space="preserve"> #2/5</w:t>
+      </w:r>
+      <w:r>
+        <w:rPr>
+          <w:lang w:val="it-IT"/>
+        </w:rPr>
+        <w:br/>
+        <w:t>//</w:t>
+      </w:r>
+    </w:p>
+    <w:p>
+      <w:pPr>
+        <w:pStyle w:val="Compact"/>
+        <w:numPr>
+          <w:ilvl w:val="0"/>
+          <w:numId w:val="39"/>
+        </w:numPr>
+      </w:pPr>
+      <w:proofErr w:type="spellStart"/>
+      <w:r>
+        <w:t>Santuario</w:t>
+      </w:r>
+      <w:proofErr w:type="spellEnd"/>
+      <w:r>
+        <w:t xml:space="preserve"> Kanda </w:t>
+      </w:r>
+      <w:r>
+        <w:rPr>
+          <w:rFonts w:hint="eastAsia"/>
+        </w:rPr>
+        <w:t>(</w:t>
+      </w:r>
+      <w:proofErr w:type="spellStart"/>
+      <w:r>
+        <w:rPr>
+          <w:rFonts w:ascii="MS Gothic" w:eastAsia="MS Gothic" w:hAnsi="MS Gothic" w:cs="MS Gothic" w:hint="eastAsia"/>
+        </w:rPr>
+        <w:t>神田明神</w:t>
+      </w:r>
+      <w:proofErr w:type="spellEnd"/>
+      <w:r>
+        <w:rPr>
+          <w:rFonts w:hint="eastAsia"/>
+        </w:rPr>
+        <w:t>)</w:t>
+      </w:r>
+      <w:r>
+        <w:t xml:space="preserve"> ( 24H ) #3/5</w:t>
+      </w:r>
+    </w:p>
+    <w:p>
+      <w:pPr>
+        <w:pStyle w:val="Compact"/>
+        <w:numPr>
+          <w:ilvl w:val="0"/>
+          <w:numId w:val="39"/>
+        </w:numPr>
+      </w:pPr>
+      <w:proofErr w:type="spellStart"/>
+      <w:r>
+        <w:t>Kodokan</w:t>
+      </w:r>
+      <w:proofErr w:type="spellEnd"/>
+      <w:r>
+        <w:t xml:space="preserve"> dojo judo </w:t>
+      </w:r>
+      <w:r>
+        <w:rPr>
+          <w:rFonts w:hint="eastAsia"/>
+        </w:rPr>
+        <w:t>(</w:t>
+      </w:r>
+      <w:proofErr w:type="spellStart"/>
+      <w:r>
+        <w:rPr>
+          <w:rFonts w:ascii="MS Gothic" w:eastAsia="MS Gothic" w:hAnsi="MS Gothic" w:cs="MS Gothic" w:hint="eastAsia"/>
+        </w:rPr>
+        <w:t>講道館</w:t>
+      </w:r>
+      <w:proofErr w:type="spellEnd"/>
+      <w:r>
+        <w:rPr>
+          <w:rFonts w:hint="eastAsia"/>
+        </w:rPr>
+        <w:t>)</w:t>
+      </w:r>
+      <w:r>
+        <w:t xml:space="preserve"> ( 16:00-20:00 ) #1/5</w:t>
+      </w:r>
+      <w:r>
+        <w:br/>
+        <w:t>//</w:t>
+      </w:r>
+    </w:p>
+    <w:p>
+      <w:pPr>
+        <w:pStyle w:val="Compact"/>
+        <w:numPr>
+          <w:ilvl w:val="0"/>
+          <w:numId w:val="39"/>
+        </w:numPr>
+        <w:rPr>
+          <w:lang w:val="it-IT"/>
+        </w:rPr>
+      </w:pPr>
+      <w:r>
+        <w:rPr>
+          <w:lang w:val="it-IT"/>
+        </w:rPr>
+        <w:t xml:space="preserve">Quartiere di Shibuya </w:t>
+      </w:r>
+      <w:r>
+        <w:rPr>
+          <w:rFonts w:hint="eastAsia"/>
+          <w:lang w:val="it-IT"/>
+        </w:rPr>
+        <w:t>(</w:t>
+      </w:r>
+      <w:proofErr w:type="spellStart"/>
+      <w:r>
+        <w:rPr>
+          <w:rFonts w:ascii="MS Gothic" w:eastAsia="MS Gothic" w:hAnsi="MS Gothic" w:cs="MS Gothic" w:hint="eastAsia"/>
+        </w:rPr>
+        <w:t>渋谷区</w:t>
+      </w:r>
+      <w:proofErr w:type="spellEnd"/>
+      <w:r>
+        <w:rPr>
+          <w:rFonts w:hint="eastAsia"/>
+          <w:lang w:val="it-IT"/>
+        </w:rPr>
+        <w:t>)</w:t>
+      </w:r>
+      <w:r>
+        <w:rPr>
+          <w:lang w:val="it-IT"/>
+        </w:rPr>
+        <w:t xml:space="preserve"> e Pokemon center Shibuya #5/5</w:t>
+      </w:r>
+    </w:p>
+    <w:p>
+      <w:pPr>
+        <w:pStyle w:val="Compact"/>
+        <w:numPr>
+          <w:ilvl w:val="0"/>
+          <w:numId w:val="39"/>
+        </w:numPr>
+      </w:pPr>
+      <w:proofErr w:type="spellStart"/>
+      <w:r>
+        <w:t>Quartiere</w:t>
+      </w:r>
+      <w:proofErr w:type="spellEnd"/>
+      <w:r>
+        <w:t xml:space="preserve"> di Shinjuku </w:t>
+      </w:r>
+      <w:r>
+        <w:rPr>
+          <w:rFonts w:hint="eastAsia"/>
+        </w:rPr>
+        <w:t>(</w:t>
+      </w:r>
+      <w:proofErr w:type="spellStart"/>
+      <w:r>
+        <w:rPr>
+          <w:rFonts w:ascii="MS Gothic" w:eastAsia="MS Gothic" w:hAnsi="MS Gothic" w:cs="MS Gothic" w:hint="eastAsia"/>
+        </w:rPr>
+        <w:t>新宿区</w:t>
+      </w:r>
+      <w:proofErr w:type="spellEnd"/>
+      <w:r>
+        <w:rPr>
+          <w:rFonts w:hint="eastAsia"/>
+        </w:rPr>
+        <w:t>)</w:t>
+      </w:r>
+      <w:r>
+        <w:t xml:space="preserve"> #4/5</w:t>
+      </w:r>
+    </w:p>
+    <w:p>
+      <w:pPr>
+        <w:pStyle w:val="Compact"/>
+        <w:numPr>
+          <w:ilvl w:val="0"/>
+          <w:numId w:val="39"/>
+        </w:numPr>
+      </w:pPr>
+      <w:proofErr w:type="spellStart"/>
+      <w:r>
+        <w:t>Santuario</w:t>
+      </w:r>
+      <w:proofErr w:type="spellEnd"/>
+      <w:r>
+        <w:t xml:space="preserve"> Meiji </w:t>
+      </w:r>
+      <w:r>
+        <w:rPr>
+          <w:rFonts w:hint="eastAsia"/>
+        </w:rPr>
+        <w:t>(</w:t>
+      </w:r>
+      <w:proofErr w:type="spellStart"/>
+      <w:r>
+        <w:rPr>
+          <w:rFonts w:ascii="MS Gothic" w:eastAsia="MS Gothic" w:hAnsi="MS Gothic" w:cs="MS Gothic" w:hint="eastAsia"/>
+        </w:rPr>
+        <w:t>明治神宮</w:t>
+      </w:r>
+      <w:proofErr w:type="spellEnd"/>
+      <w:r>
+        <w:rPr>
+          <w:rFonts w:hint="eastAsia"/>
+        </w:rPr>
+        <w:t>)</w:t>
+      </w:r>
+      <w:r>
+        <w:t xml:space="preserve"> ( 10:00 - 16:30 ) #3/5</w:t>
+      </w:r>
+    </w:p>
+    <w:p>
+      <w:pPr>
+        <w:pStyle w:val="Compact"/>
+        <w:numPr>
+          <w:ilvl w:val="0"/>
+          <w:numId w:val="39"/>
+        </w:numPr>
+        <w:rPr>
+          <w:lang w:val="it-IT"/>
+        </w:rPr>
+      </w:pPr>
+      <w:r>
+        <w:rPr>
+          <w:lang w:val="it-IT"/>
+        </w:rPr>
+        <w:t xml:space="preserve">Mario kart ride (100€ circa) </w:t>
+      </w:r>
+      <w:r>
+        <w:rPr>
+          <w:i/>
+          <w:iCs/>
+          <w:lang w:val="it-IT"/>
+        </w:rPr>
+        <w:t>(permesso di guida)</w:t>
+      </w:r>
+      <w:r>
+        <w:rPr>
+          <w:lang w:val="it-IT"/>
+        </w:rPr>
+        <w:t xml:space="preserve"> (10:00 - 22:00 ) #2/5</w:t>
+      </w:r>
+    </w:p>
+    <w:p>
+      <w:pPr>
+        <w:pStyle w:val="Compact"/>
+        <w:numPr>
+          <w:ilvl w:val="0"/>
+          <w:numId w:val="39"/>
+        </w:numPr>
+        <w:rPr>
+          <w:lang w:val="it-IT"/>
+        </w:rPr>
+      </w:pPr>
+      <w:r>
+        <w:rPr>
+          <w:lang w:val="it-IT"/>
+        </w:rPr>
+        <w:t xml:space="preserve">Vicoli di Golden Gai </w:t>
+      </w:r>
+      <w:r>
+        <w:rPr>
+          <w:rFonts w:hint="eastAsia"/>
+          <w:lang w:val="it-IT"/>
+        </w:rPr>
+        <w:t>(</w:t>
+      </w:r>
+      <w:proofErr w:type="spellStart"/>
+      <w:r>
+        <w:rPr>
+          <w:rFonts w:ascii="MS Gothic" w:eastAsia="MS Gothic" w:hAnsi="MS Gothic" w:cs="MS Gothic" w:hint="eastAsia"/>
+        </w:rPr>
+        <w:t>ゴールデン街</w:t>
+      </w:r>
+      <w:proofErr w:type="spellEnd"/>
+      <w:r>
+        <w:rPr>
+          <w:lang w:val="it-IT"/>
+        </w:rPr>
+        <w:t xml:space="preserve"> ) #2/5</w:t>
+      </w:r>
+    </w:p>
+    <w:p>
+      <w:pPr>
+        <w:pStyle w:val="Compact"/>
+        <w:numPr>
+          <w:ilvl w:val="0"/>
+          <w:numId w:val="39"/>
+        </w:numPr>
+      </w:pPr>
+      <w:r>
+        <w:t xml:space="preserve">Harajuku </w:t>
+      </w:r>
+      <w:r>
+        <w:rPr>
+          <w:rFonts w:hint="eastAsia"/>
+        </w:rPr>
+        <w:t>(</w:t>
+      </w:r>
+      <w:proofErr w:type="spellStart"/>
+      <w:r>
+        <w:rPr>
+          <w:rFonts w:ascii="MS Gothic" w:eastAsia="MS Gothic" w:hAnsi="MS Gothic" w:cs="MS Gothic" w:hint="eastAsia"/>
+        </w:rPr>
+        <w:t>原宿</w:t>
+      </w:r>
+      <w:proofErr w:type="spellEnd"/>
+      <w:r>
+        <w:rPr>
+          <w:rFonts w:hint="eastAsia"/>
+        </w:rPr>
+        <w:t>)</w:t>
+      </w:r>
+      <w:r>
+        <w:t xml:space="preserve"> #2/5</w:t>
+      </w:r>
+      <w:r>
+        <w:br/>
+        <w:t>//</w:t>
+      </w:r>
+    </w:p>
+    <w:p>
+      <w:pPr>
+        <w:pStyle w:val="Compact"/>
+        <w:numPr>
+          <w:ilvl w:val="0"/>
+          <w:numId w:val="39"/>
+        </w:numPr>
+        <w:rPr>
+          <w:lang w:val="it-IT"/>
+        </w:rPr>
+      </w:pPr>
+      <w:r>
+        <w:rPr>
+          <w:lang w:val="it-IT"/>
+        </w:rPr>
+        <w:lastRenderedPageBreak/>
+        <w:t xml:space="preserve">Quartiere Nakano </w:t>
+      </w:r>
+      <w:r>
+        <w:rPr>
+          <w:rFonts w:hint="eastAsia"/>
+          <w:lang w:val="it-IT"/>
+        </w:rPr>
+        <w:t>(</w:t>
+      </w:r>
+      <w:proofErr w:type="spellStart"/>
+      <w:r>
+        <w:rPr>
+          <w:rFonts w:ascii="MS Gothic" w:eastAsia="MS Gothic" w:hAnsi="MS Gothic" w:cs="MS Gothic" w:hint="eastAsia"/>
+        </w:rPr>
+        <w:t>中野市</w:t>
+      </w:r>
+      <w:proofErr w:type="spellEnd"/>
+      <w:r>
+        <w:rPr>
+          <w:rFonts w:hint="eastAsia"/>
+          <w:lang w:val="it-IT"/>
+        </w:rPr>
+        <w:t>)</w:t>
+      </w:r>
+      <w:r>
+        <w:rPr>
+          <w:lang w:val="it-IT"/>
+        </w:rPr>
+        <w:t xml:space="preserve"> e Nakano Broadway </w:t>
+      </w:r>
+      <w:r>
+        <w:rPr>
+          <w:rFonts w:hint="eastAsia"/>
+          <w:lang w:val="it-IT"/>
+        </w:rPr>
+        <w:t>(</w:t>
+      </w:r>
+      <w:proofErr w:type="spellStart"/>
+      <w:r>
+        <w:rPr>
+          <w:rFonts w:ascii="MS Gothic" w:eastAsia="MS Gothic" w:hAnsi="MS Gothic" w:cs="MS Gothic" w:hint="eastAsia"/>
+        </w:rPr>
+        <w:t>中野ブロードウェイ</w:t>
+      </w:r>
+      <w:proofErr w:type="spellEnd"/>
+      <w:r>
+        <w:rPr>
+          <w:rFonts w:hint="eastAsia"/>
+          <w:lang w:val="it-IT"/>
+        </w:rPr>
+        <w:t>)</w:t>
+      </w:r>
+      <w:r>
+        <w:rPr>
+          <w:lang w:val="it-IT"/>
+        </w:rPr>
+        <w:t xml:space="preserve"> #5/5</w:t>
+      </w:r>
+    </w:p>
+    <w:p>
+      <w:pPr>
+        <w:pStyle w:val="Compact"/>
+        <w:numPr>
+          <w:ilvl w:val="0"/>
+          <w:numId w:val="39"/>
+        </w:numPr>
+      </w:pPr>
+      <w:r>
+        <w:t>The making of harry potter (</w:t>
+      </w:r>
+      <w:proofErr w:type="spellStart"/>
+      <w:r>
+        <w:rPr>
+          <w:rFonts w:ascii="MS Gothic" w:eastAsia="MS Gothic" w:hAnsi="MS Gothic" w:cs="MS Gothic" w:hint="eastAsia"/>
+        </w:rPr>
+        <w:t>ワーナ</w:t>
+      </w:r>
+      <w:proofErr w:type="spellEnd"/>
+      <w:r>
+        <w:rPr>
+          <w:rFonts w:ascii="MS Gothic" w:eastAsia="MS Gothic" w:hAnsi="MS Gothic" w:cs="MS Gothic" w:hint="eastAsia"/>
+        </w:rPr>
+        <w:t>ー</w:t>
+      </w:r>
+      <w:r>
+        <w:t xml:space="preserve"> </w:t>
+      </w:r>
+      <w:proofErr w:type="spellStart"/>
+      <w:r>
+        <w:rPr>
+          <w:rFonts w:ascii="MS Gothic" w:eastAsia="MS Gothic" w:hAnsi="MS Gothic" w:cs="MS Gothic" w:hint="eastAsia"/>
+        </w:rPr>
+        <w:t>ブラザース</w:t>
+      </w:r>
+      <w:proofErr w:type="spellEnd"/>
+      <w:r>
+        <w:t xml:space="preserve"> </w:t>
+      </w:r>
+      <w:proofErr w:type="spellStart"/>
+      <w:r>
+        <w:rPr>
+          <w:rFonts w:ascii="MS Gothic" w:eastAsia="MS Gothic" w:hAnsi="MS Gothic" w:cs="MS Gothic" w:hint="eastAsia"/>
+        </w:rPr>
+        <w:t>スタジオツアー東京</w:t>
+      </w:r>
+      <w:proofErr w:type="spellEnd"/>
+      <w:r>
+        <w:t xml:space="preserve"> - </w:t>
+      </w:r>
+      <w:proofErr w:type="spellStart"/>
+      <w:r>
+        <w:rPr>
+          <w:rFonts w:ascii="MS Gothic" w:eastAsia="MS Gothic" w:hAnsi="MS Gothic" w:cs="MS Gothic" w:hint="eastAsia"/>
+        </w:rPr>
+        <w:t>メイキング・オブ・ハリ</w:t>
+      </w:r>
+      <w:proofErr w:type="spellEnd"/>
+      <w:r>
+        <w:rPr>
+          <w:rFonts w:ascii="MS Gothic" w:eastAsia="MS Gothic" w:hAnsi="MS Gothic" w:cs="MS Gothic" w:hint="eastAsia"/>
+        </w:rPr>
+        <w:t>ー・</w:t>
+      </w:r>
+      <w:proofErr w:type="spellStart"/>
+      <w:r>
+        <w:rPr>
+          <w:rFonts w:ascii="MS Gothic" w:eastAsia="MS Gothic" w:hAnsi="MS Gothic" w:cs="MS Gothic" w:hint="eastAsia"/>
+        </w:rPr>
+        <w:t>ポッタ</w:t>
+      </w:r>
+      <w:proofErr w:type="spellEnd"/>
+      <w:r>
+        <w:rPr>
+          <w:rFonts w:ascii="MS Gothic" w:eastAsia="MS Gothic" w:hAnsi="MS Gothic" w:cs="MS Gothic" w:hint="eastAsia"/>
+        </w:rPr>
+        <w:t>ー</w:t>
+      </w:r>
+      <w:r>
+        <w:t>) ( 8:30 -18:30 ) #1/5</w:t>
+      </w:r>
+      <w:r>
+        <w:br/>
+        <w:t>//</w:t>
+      </w:r>
+    </w:p>
+    <w:p>
+      <w:pPr>
+        <w:pStyle w:val="Compact"/>
+        <w:numPr>
+          <w:ilvl w:val="0"/>
+          <w:numId w:val="39"/>
+        </w:numPr>
+        <w:rPr>
+          <w:lang w:val="it-IT"/>
+        </w:rPr>
+      </w:pPr>
+      <w:r>
+        <w:rPr>
+          <w:lang w:val="it-IT"/>
+        </w:rPr>
+        <w:t xml:space="preserve">Palazzo Imperiale di Tokyo </w:t>
+      </w:r>
+      <w:r>
+        <w:rPr>
+          <w:rFonts w:hint="eastAsia"/>
+          <w:lang w:val="it-IT"/>
+        </w:rPr>
+        <w:t>(</w:t>
+      </w:r>
+      <w:proofErr w:type="spellStart"/>
+      <w:r>
+        <w:rPr>
+          <w:rFonts w:ascii="MS Gothic" w:eastAsia="MS Gothic" w:hAnsi="MS Gothic" w:cs="MS Gothic" w:hint="eastAsia"/>
+        </w:rPr>
+        <w:t>皇居</w:t>
+      </w:r>
+      <w:proofErr w:type="spellEnd"/>
+      <w:r>
+        <w:rPr>
+          <w:rFonts w:hint="eastAsia"/>
+          <w:lang w:val="it-IT"/>
+        </w:rPr>
+        <w:t>)</w:t>
+      </w:r>
+      <w:r>
+        <w:rPr>
+          <w:lang w:val="it-IT"/>
+        </w:rPr>
+        <w:t xml:space="preserve"> ( 9:00 - 11:15 , 13:30 - 14:45 ( interno chiuso domenica e lunedì, giardini aperti 9:00-15:30 ) ) #4/5</w:t>
+      </w:r>
+    </w:p>
+    <w:p>
+      <w:pPr>
+        <w:pStyle w:val="Compact"/>
+        <w:numPr>
+          <w:ilvl w:val="0"/>
+          <w:numId w:val="39"/>
+        </w:numPr>
+      </w:pPr>
+      <w:r>
+        <w:t xml:space="preserve">Tokyo tower </w:t>
+      </w:r>
+      <w:r>
+        <w:rPr>
+          <w:rFonts w:hint="eastAsia"/>
+        </w:rPr>
+        <w:t>(</w:t>
+      </w:r>
+      <w:proofErr w:type="spellStart"/>
+      <w:r>
+        <w:rPr>
+          <w:rFonts w:ascii="MS Gothic" w:eastAsia="MS Gothic" w:hAnsi="MS Gothic" w:cs="MS Gothic" w:hint="eastAsia"/>
+        </w:rPr>
+        <w:t>東京タワ</w:t>
+      </w:r>
+      <w:proofErr w:type="spellEnd"/>
+      <w:r>
+        <w:rPr>
+          <w:rFonts w:ascii="MS Gothic" w:eastAsia="MS Gothic" w:hAnsi="MS Gothic" w:cs="MS Gothic" w:hint="eastAsia"/>
+        </w:rPr>
+        <w:t>ー</w:t>
+      </w:r>
+      <w:r>
+        <w:rPr>
+          <w:rFonts w:hint="eastAsia"/>
+        </w:rPr>
+        <w:t>)</w:t>
+      </w:r>
+      <w:r>
+        <w:t xml:space="preserve"> ( 9:00 - 22:30 ) #4/5</w:t>
+      </w:r>
+    </w:p>
+    <w:p>
+      <w:pPr>
+        <w:pStyle w:val="Compact"/>
+        <w:numPr>
+          <w:ilvl w:val="0"/>
+          <w:numId w:val="39"/>
+        </w:numPr>
+        <w:rPr>
+          <w:lang w:val="it-IT"/>
+        </w:rPr>
+      </w:pPr>
+      <w:r>
+        <w:rPr>
+          <w:lang w:val="it-IT"/>
+        </w:rPr>
+        <w:t xml:space="preserve">Mercato del pesce di Tsukiji </w:t>
+      </w:r>
+      <w:r>
+        <w:rPr>
+          <w:rFonts w:hint="eastAsia"/>
+          <w:lang w:val="it-IT"/>
+        </w:rPr>
+        <w:t>(</w:t>
+      </w:r>
+      <w:proofErr w:type="spellStart"/>
+      <w:r>
+        <w:rPr>
+          <w:rFonts w:ascii="MS Gothic" w:eastAsia="MS Gothic" w:hAnsi="MS Gothic" w:cs="MS Gothic" w:hint="eastAsia"/>
+        </w:rPr>
+        <w:t>築地場外市場</w:t>
+      </w:r>
+      <w:proofErr w:type="spellEnd"/>
+      <w:r>
+        <w:rPr>
+          <w:rFonts w:hint="eastAsia"/>
+          <w:lang w:val="it-IT"/>
+        </w:rPr>
+        <w:t>)</w:t>
+      </w:r>
+      <w:r>
+        <w:rPr>
+          <w:lang w:val="it-IT"/>
+        </w:rPr>
+        <w:t xml:space="preserve"> ( apertura 5:00/6:15 ) #4/5</w:t>
+      </w:r>
+    </w:p>
+    <w:p>
+      <w:pPr>
+        <w:pStyle w:val="Compact"/>
+        <w:numPr>
+          <w:ilvl w:val="0"/>
+          <w:numId w:val="39"/>
+        </w:numPr>
+      </w:pPr>
+      <w:proofErr w:type="spellStart"/>
+      <w:r>
+        <w:t>Quartiere</w:t>
+      </w:r>
+      <w:proofErr w:type="spellEnd"/>
+      <w:r>
+        <w:t xml:space="preserve"> </w:t>
+      </w:r>
+      <w:proofErr w:type="spellStart"/>
+      <w:r>
+        <w:t>Roppongi</w:t>
+      </w:r>
+      <w:proofErr w:type="spellEnd"/>
+      <w:r>
+        <w:t xml:space="preserve"> </w:t>
+      </w:r>
+      <w:r>
+        <w:rPr>
+          <w:rFonts w:hint="eastAsia"/>
+        </w:rPr>
+        <w:t>(</w:t>
+      </w:r>
+      <w:proofErr w:type="spellStart"/>
+      <w:r>
+        <w:rPr>
+          <w:rFonts w:ascii="MS Gothic" w:eastAsia="MS Gothic" w:hAnsi="MS Gothic" w:cs="MS Gothic" w:hint="eastAsia"/>
+        </w:rPr>
+        <w:t>六本木</w:t>
+      </w:r>
+      <w:proofErr w:type="spellEnd"/>
+      <w:r>
+        <w:rPr>
+          <w:rFonts w:hint="eastAsia"/>
+        </w:rPr>
+        <w:t>)</w:t>
+      </w:r>
+      <w:r>
+        <w:t xml:space="preserve"> (</w:t>
+      </w:r>
+      <w:proofErr w:type="spellStart"/>
+      <w:r>
+        <w:t>notturno</w:t>
+      </w:r>
+      <w:proofErr w:type="spellEnd"/>
+      <w:r>
+        <w:t>) #3/5</w:t>
+      </w:r>
+    </w:p>
+    <w:p>
+      <w:pPr>
+        <w:pStyle w:val="Compact"/>
+        <w:numPr>
+          <w:ilvl w:val="0"/>
+          <w:numId w:val="39"/>
+        </w:numPr>
+      </w:pPr>
+      <w:proofErr w:type="spellStart"/>
+      <w:r>
+        <w:t>Odaiba</w:t>
+      </w:r>
+      <w:proofErr w:type="spellEnd"/>
+      <w:r>
+        <w:t xml:space="preserve"> </w:t>
+      </w:r>
+      <w:r>
+        <w:rPr>
+          <w:rFonts w:hint="eastAsia"/>
+        </w:rPr>
+        <w:t>(</w:t>
+      </w:r>
+      <w:proofErr w:type="spellStart"/>
+      <w:r>
+        <w:rPr>
+          <w:rFonts w:ascii="MS Gothic" w:eastAsia="MS Gothic" w:hAnsi="MS Gothic" w:cs="MS Gothic" w:hint="eastAsia"/>
+        </w:rPr>
+        <w:t>お台場</w:t>
+      </w:r>
+      <w:proofErr w:type="spellEnd"/>
+      <w:r>
+        <w:t xml:space="preserve"> ) e Rainbow Bridge (</w:t>
+      </w:r>
+      <w:proofErr w:type="spellStart"/>
+      <w:r>
+        <w:rPr>
+          <w:rFonts w:ascii="MS Gothic" w:eastAsia="MS Gothic" w:hAnsi="MS Gothic" w:cs="MS Gothic" w:hint="eastAsia"/>
+        </w:rPr>
+        <w:t>レインボーブリッジ</w:t>
+      </w:r>
+      <w:proofErr w:type="spellEnd"/>
+      <w:r>
+        <w:t>) #2/5</w:t>
+      </w:r>
+    </w:p>
+    <w:p>
+      <w:pPr>
+        <w:pStyle w:val="Compact"/>
+        <w:numPr>
+          <w:ilvl w:val="0"/>
+          <w:numId w:val="39"/>
+        </w:numPr>
+      </w:pPr>
+      <w:proofErr w:type="spellStart"/>
+      <w:r>
+        <w:t>Quartiere</w:t>
+      </w:r>
+      <w:proofErr w:type="spellEnd"/>
+      <w:r>
+        <w:t xml:space="preserve"> di Ginza </w:t>
+      </w:r>
+      <w:r>
+        <w:rPr>
+          <w:rFonts w:hint="eastAsia"/>
+        </w:rPr>
+        <w:t>(</w:t>
+      </w:r>
+      <w:proofErr w:type="spellStart"/>
+      <w:r>
+        <w:rPr>
+          <w:rFonts w:ascii="MS Gothic" w:eastAsia="MS Gothic" w:hAnsi="MS Gothic" w:cs="MS Gothic" w:hint="eastAsia"/>
+        </w:rPr>
+        <w:t>銀座</w:t>
+      </w:r>
+      <w:proofErr w:type="spellEnd"/>
+      <w:r>
+        <w:rPr>
+          <w:rFonts w:hint="eastAsia"/>
+        </w:rPr>
+        <w:t>)</w:t>
+      </w:r>
+      <w:r>
+        <w:t xml:space="preserve"> #1/5</w:t>
+      </w:r>
+      <w:r>
+        <w:br/>
+        <w:t>//</w:t>
+      </w:r>
+    </w:p>
+    <w:p>
+      <w:pPr>
+        <w:pStyle w:val="Compact"/>
+        <w:numPr>
+          <w:ilvl w:val="0"/>
+          <w:numId w:val="39"/>
+        </w:numPr>
+      </w:pPr>
+      <w:proofErr w:type="spellStart"/>
+      <w:r>
+        <w:t>Fujiyoshida</w:t>
+      </w:r>
+      <w:proofErr w:type="spellEnd"/>
+      <w:r>
+        <w:t xml:space="preserve"> </w:t>
+      </w:r>
+      <w:r>
+        <w:rPr>
+          <w:rFonts w:hint="eastAsia"/>
+        </w:rPr>
+        <w:t>(</w:t>
+      </w:r>
+      <w:proofErr w:type="spellStart"/>
+      <w:r>
+        <w:rPr>
+          <w:rFonts w:ascii="MS Gothic" w:eastAsia="MS Gothic" w:hAnsi="MS Gothic" w:cs="MS Gothic" w:hint="eastAsia"/>
+        </w:rPr>
+        <w:t>富士吉田市</w:t>
+      </w:r>
+      <w:proofErr w:type="spellEnd"/>
+      <w:r>
+        <w:rPr>
+          <w:rFonts w:hint="eastAsia"/>
+        </w:rPr>
+        <w:t>),</w:t>
+      </w:r>
+      <w:r>
+        <w:t xml:space="preserve"> </w:t>
+      </w:r>
+      <w:proofErr w:type="spellStart"/>
+      <w:r>
+        <w:t>Kanandorii</w:t>
+      </w:r>
+      <w:proofErr w:type="spellEnd"/>
+      <w:r>
+        <w:t xml:space="preserve"> </w:t>
+      </w:r>
+      <w:r>
+        <w:rPr>
+          <w:rFonts w:hint="eastAsia"/>
+        </w:rPr>
+        <w:t>(</w:t>
+      </w:r>
+      <w:proofErr w:type="spellStart"/>
+      <w:r>
+        <w:rPr>
+          <w:rFonts w:ascii="MS Gothic" w:eastAsia="MS Gothic" w:hAnsi="MS Gothic" w:cs="MS Gothic" w:hint="eastAsia"/>
+        </w:rPr>
+        <w:t>金鳥居</w:t>
+      </w:r>
+      <w:proofErr w:type="spellEnd"/>
+      <w:r>
+        <w:rPr>
+          <w:rFonts w:hint="eastAsia"/>
+        </w:rPr>
+        <w:t>)</w:t>
+      </w:r>
+      <w:r>
+        <w:t xml:space="preserve"> e </w:t>
+      </w:r>
+      <w:proofErr w:type="spellStart"/>
+      <w:r>
+        <w:t>Chureito</w:t>
+      </w:r>
+      <w:proofErr w:type="spellEnd"/>
+      <w:r>
+        <w:t xml:space="preserve"> Pagoda </w:t>
+      </w:r>
+      <w:r>
+        <w:rPr>
+          <w:rFonts w:hint="eastAsia"/>
+        </w:rPr>
+        <w:t>(</w:t>
+      </w:r>
+      <w:proofErr w:type="spellStart"/>
+      <w:r>
+        <w:rPr>
+          <w:rFonts w:ascii="MS Gothic" w:eastAsia="MS Gothic" w:hAnsi="MS Gothic" w:cs="MS Gothic" w:hint="eastAsia"/>
+        </w:rPr>
+        <w:t>忠霊塔</w:t>
+      </w:r>
+      <w:proofErr w:type="spellEnd"/>
+      <w:r>
+        <w:rPr>
+          <w:rFonts w:hint="eastAsia"/>
+        </w:rPr>
+        <w:t>)</w:t>
+      </w:r>
+      <w:r>
+        <w:t xml:space="preserve"> #3/5 ( </w:t>
+      </w:r>
+      <w:proofErr w:type="spellStart"/>
+      <w:r>
+        <w:t>Lontano</w:t>
+      </w:r>
+      <w:proofErr w:type="spellEnd"/>
+      <w:r>
+        <w:t xml:space="preserve"> )</w:t>
+      </w:r>
+    </w:p>
+    <w:p>
+      <w:pPr>
+        <w:pStyle w:val="Heading3"/>
+      </w:pPr>
+      <w:bookmarkStart w:id="28" w:name="kamakura鎌倉市"/>
+      <w:proofErr w:type="gramStart"/>
+      <w:r>
+        <w:rPr>
+          <w:rFonts w:hint="eastAsia"/>
+        </w:rPr>
+        <w:t>Kamakura(</w:t>
+      </w:r>
+      <w:proofErr w:type="spellStart"/>
+      <w:proofErr w:type="gramEnd"/>
+      <w:r>
+        <w:rPr>
+          <w:rFonts w:ascii="MS Gothic" w:eastAsia="MS Gothic" w:hAnsi="MS Gothic" w:cs="MS Gothic" w:hint="eastAsia"/>
+        </w:rPr>
+        <w:t>鎌倉市</w:t>
+      </w:r>
+      <w:proofErr w:type="spellEnd"/>
+      <w:r>
+        <w:rPr>
+          <w:rFonts w:hint="eastAsia"/>
+        </w:rPr>
+        <w:t>)</w:t>
+      </w:r>
+    </w:p>
+    <w:p>
+      <w:pPr>
+        <w:pStyle w:val="FirstParagraph"/>
+      </w:pPr>
+      <w:proofErr w:type="gramStart"/>
+      <w:r>
+        <w:rPr>
+          <w:i/>
+          <w:iCs/>
+        </w:rPr>
+        <w:t xml:space="preserve">( </w:t>
+      </w:r>
+      <w:proofErr w:type="spellStart"/>
+      <w:r>
+        <w:rPr>
+          <w:i/>
+          <w:iCs/>
+        </w:rPr>
+        <w:t>Lontano</w:t>
+      </w:r>
+      <w:proofErr w:type="spellEnd"/>
+      <w:proofErr w:type="gramEnd"/>
+      <w:r>
+        <w:rPr>
+          <w:i/>
+          <w:iCs/>
+        </w:rPr>
+        <w:t xml:space="preserve"> )</w:t>
+      </w:r>
+    </w:p>
+    <w:p>
+      <w:pPr>
+        <w:pStyle w:val="Compact"/>
+        <w:numPr>
+          <w:ilvl w:val="0"/>
+          <w:numId w:val="40"/>
+        </w:numPr>
+        <w:rPr>
+          <w:lang w:val="it-IT"/>
+        </w:rPr>
+      </w:pPr>
+      <w:r>
+        <w:rPr>
+          <w:lang w:val="it-IT"/>
+        </w:rPr>
+        <w:t xml:space="preserve">Tempio Kutoku-in </w:t>
+      </w:r>
+      <w:r>
+        <w:rPr>
+          <w:rFonts w:hint="eastAsia"/>
+          <w:lang w:val="it-IT"/>
+        </w:rPr>
+        <w:t>(</w:t>
+      </w:r>
+      <w:proofErr w:type="spellStart"/>
+      <w:r>
+        <w:rPr>
+          <w:rFonts w:ascii="MS Gothic" w:eastAsia="MS Gothic" w:hAnsi="MS Gothic" w:cs="MS Gothic" w:hint="eastAsia"/>
+        </w:rPr>
+        <w:t>高徳院</w:t>
+      </w:r>
+      <w:proofErr w:type="spellEnd"/>
+      <w:r>
+        <w:rPr>
+          <w:rFonts w:hint="eastAsia"/>
+          <w:lang w:val="it-IT"/>
+        </w:rPr>
+        <w:t>)</w:t>
+      </w:r>
+      <w:r>
+        <w:rPr>
+          <w:lang w:val="it-IT"/>
+        </w:rPr>
+        <w:t xml:space="preserve"> Grande Buddha #3/5</w:t>
+      </w:r>
+    </w:p>
+    <w:p>
+      <w:pPr>
+        <w:pStyle w:val="Compact"/>
+        <w:numPr>
+          <w:ilvl w:val="0"/>
+          <w:numId w:val="40"/>
+        </w:numPr>
+      </w:pPr>
+      <w:proofErr w:type="spellStart"/>
+      <w:r>
+        <w:t>Tempio</w:t>
+      </w:r>
+      <w:proofErr w:type="spellEnd"/>
+      <w:r>
+        <w:t xml:space="preserve"> </w:t>
+      </w:r>
+      <w:proofErr w:type="spellStart"/>
+      <w:r>
+        <w:t>Kencho-ji</w:t>
+      </w:r>
+      <w:proofErr w:type="spellEnd"/>
+      <w:r>
+        <w:t xml:space="preserve"> </w:t>
+      </w:r>
+      <w:r>
+        <w:rPr>
+          <w:rFonts w:hint="eastAsia"/>
+        </w:rPr>
+        <w:t>(</w:t>
+      </w:r>
+      <w:proofErr w:type="spellStart"/>
+      <w:r>
+        <w:rPr>
+          <w:rFonts w:ascii="MS Gothic" w:eastAsia="MS Gothic" w:hAnsi="MS Gothic" w:cs="MS Gothic" w:hint="eastAsia"/>
+        </w:rPr>
+        <w:t>建長寺</w:t>
+      </w:r>
+      <w:proofErr w:type="spellEnd"/>
+      <w:r>
+        <w:rPr>
+          <w:rFonts w:hint="eastAsia"/>
+        </w:rPr>
+        <w:t>)</w:t>
+      </w:r>
+      <w:r>
+        <w:t xml:space="preserve"> #3/5</w:t>
+      </w:r>
+    </w:p>
+    <w:p>
+      <w:pPr>
+        <w:pStyle w:val="Compact"/>
+        <w:numPr>
+          <w:ilvl w:val="0"/>
+          <w:numId w:val="40"/>
+        </w:numPr>
+      </w:pPr>
+      <w:proofErr w:type="spellStart"/>
+      <w:r>
+        <w:t>Tempio</w:t>
+      </w:r>
+      <w:proofErr w:type="spellEnd"/>
+      <w:r>
+        <w:t xml:space="preserve"> </w:t>
+      </w:r>
+      <w:proofErr w:type="spellStart"/>
+      <w:r>
+        <w:t>Engaku-ji</w:t>
+      </w:r>
+      <w:proofErr w:type="spellEnd"/>
+      <w:r>
+        <w:t xml:space="preserve"> </w:t>
+      </w:r>
+      <w:r>
+        <w:rPr>
+          <w:rFonts w:hint="eastAsia"/>
+        </w:rPr>
+        <w:t>(</w:t>
+      </w:r>
+      <w:proofErr w:type="spellStart"/>
+      <w:r>
+        <w:rPr>
+          <w:rFonts w:ascii="MS Gothic" w:eastAsia="MS Gothic" w:hAnsi="MS Gothic" w:cs="MS Gothic" w:hint="eastAsia"/>
+        </w:rPr>
+        <w:t>円覚寺</w:t>
+      </w:r>
+      <w:proofErr w:type="spellEnd"/>
+      <w:r>
+        <w:rPr>
+          <w:rFonts w:hint="eastAsia"/>
+        </w:rPr>
+        <w:t>)</w:t>
+      </w:r>
+      <w:r>
+        <w:t xml:space="preserve"> #2/5</w:t>
+      </w:r>
+    </w:p>
+    <w:p>
+      <w:pPr>
+        <w:pStyle w:val="Compact"/>
+        <w:numPr>
+          <w:ilvl w:val="0"/>
+          <w:numId w:val="40"/>
+        </w:numPr>
+      </w:pPr>
+      <w:proofErr w:type="spellStart"/>
+      <w:r>
+        <w:t>Tempio</w:t>
+      </w:r>
+      <w:proofErr w:type="spellEnd"/>
+      <w:r>
+        <w:t xml:space="preserve"> </w:t>
+      </w:r>
+      <w:proofErr w:type="spellStart"/>
+      <w:r>
+        <w:t>Hokoku-ji</w:t>
+      </w:r>
+      <w:proofErr w:type="spellEnd"/>
+      <w:r>
+        <w:t xml:space="preserve"> </w:t>
+      </w:r>
+      <w:r>
+        <w:rPr>
+          <w:rFonts w:hint="eastAsia"/>
+        </w:rPr>
+        <w:t>(</w:t>
+      </w:r>
+      <w:proofErr w:type="spellStart"/>
+      <w:r>
+        <w:rPr>
+          <w:rFonts w:ascii="MS Gothic" w:eastAsia="MS Gothic" w:hAnsi="MS Gothic" w:cs="MS Gothic" w:hint="eastAsia"/>
+        </w:rPr>
+        <w:t>報国寺</w:t>
+      </w:r>
+      <w:proofErr w:type="spellEnd"/>
+      <w:r>
+        <w:rPr>
+          <w:rFonts w:hint="eastAsia"/>
+        </w:rPr>
+        <w:t>)</w:t>
+      </w:r>
+      <w:r>
+        <w:t xml:space="preserve"> #1/5</w:t>
+      </w:r>
+    </w:p>
+    <w:p>
+      <w:pPr>
+        <w:pStyle w:val="Compact"/>
+        <w:numPr>
+          <w:ilvl w:val="0"/>
+          <w:numId w:val="40"/>
+        </w:numPr>
+      </w:pPr>
+      <w:proofErr w:type="spellStart"/>
+      <w:r>
+        <w:t>Santuario</w:t>
+      </w:r>
+      <w:proofErr w:type="spellEnd"/>
+      <w:r>
+        <w:t xml:space="preserve"> </w:t>
+      </w:r>
+      <w:proofErr w:type="spellStart"/>
+      <w:r>
+        <w:t>Tsurugaoka</w:t>
+      </w:r>
+      <w:proofErr w:type="spellEnd"/>
+      <w:r>
+        <w:t xml:space="preserve"> </w:t>
+      </w:r>
+      <w:proofErr w:type="spellStart"/>
+      <w:r>
+        <w:t>Hachimangu</w:t>
+      </w:r>
+      <w:proofErr w:type="spellEnd"/>
+      <w:r>
+        <w:t xml:space="preserve"> </w:t>
+      </w:r>
+      <w:r>
+        <w:rPr>
+          <w:rFonts w:hint="eastAsia"/>
+        </w:rPr>
+        <w:t>(</w:t>
+      </w:r>
+      <w:proofErr w:type="spellStart"/>
+      <w:r>
+        <w:rPr>
+          <w:rFonts w:ascii="MS Gothic" w:eastAsia="MS Gothic" w:hAnsi="MS Gothic" w:cs="MS Gothic" w:hint="eastAsia"/>
+        </w:rPr>
+        <w:t>鶴岡八幡宮</w:t>
+      </w:r>
+      <w:proofErr w:type="spellEnd"/>
+      <w:r>
+        <w:rPr>
+          <w:rFonts w:hint="eastAsia"/>
+        </w:rPr>
+        <w:t>)</w:t>
+      </w:r>
+      <w:r>
+        <w:t xml:space="preserve"> #1/5</w:t>
+      </w:r>
+    </w:p>
+    <w:p>
+      <w:pPr>
+        <w:pStyle w:val="Compact"/>
+        <w:numPr>
+          <w:ilvl w:val="0"/>
+          <w:numId w:val="40"/>
+        </w:numPr>
+        <w:rPr>
+          <w:lang w:val="it-IT"/>
+        </w:rPr>
+      </w:pPr>
+      <w:r>
+        <w:rPr>
+          <w:lang w:val="it-IT"/>
+        </w:rPr>
+        <w:t xml:space="preserve">Tempio Hasedera (Kanagawa) </w:t>
+      </w:r>
+      <w:r>
+        <w:rPr>
+          <w:rFonts w:hint="eastAsia"/>
+          <w:lang w:val="it-IT"/>
+        </w:rPr>
+        <w:t>(</w:t>
+      </w:r>
+      <w:proofErr w:type="spellStart"/>
+      <w:r>
+        <w:rPr>
+          <w:rFonts w:ascii="MS Gothic" w:eastAsia="MS Gothic" w:hAnsi="MS Gothic" w:cs="MS Gothic" w:hint="eastAsia"/>
+        </w:rPr>
+        <w:t>長谷寺</w:t>
+      </w:r>
+      <w:r>
+        <w:rPr>
+          <w:rFonts w:ascii="MS Gothic" w:eastAsia="MS Gothic" w:hAnsi="MS Gothic" w:cs="MS Gothic" w:hint="eastAsia"/>
+          <w:lang w:val="it-IT"/>
+        </w:rPr>
+        <w:t>（</w:t>
+      </w:r>
+      <w:r>
+        <w:rPr>
+          <w:rFonts w:ascii="MS Gothic" w:eastAsia="MS Gothic" w:hAnsi="MS Gothic" w:cs="MS Gothic" w:hint="eastAsia"/>
+        </w:rPr>
+        <w:t>神奈川</w:t>
+      </w:r>
+      <w:proofErr w:type="spellEnd"/>
+      <w:r>
+        <w:rPr>
+          <w:rFonts w:hint="eastAsia"/>
+          <w:lang w:val="it-IT"/>
+        </w:rPr>
+        <w:t>))</w:t>
+      </w:r>
+      <w:r>
+        <w:rPr>
+          <w:lang w:val="it-IT"/>
+        </w:rPr>
+        <w:t xml:space="preserve"> #1/5</w:t>
+      </w:r>
+    </w:p>
+    <w:bookmarkEnd w:id="28"/>
     <w:p>
       <w:pPr>
         <w:pStyle w:val="Compact"/>
@@ -6062,7 +9394,7 @@
 <w:numbering xmlns:wpc="http://schemas.microsoft.com/office/word/2010/wordprocessingCanvas" xmlns:cx="http://schemas.microsoft.com/office/drawing/2014/chartex" xmlns:cx1="http://schemas.microsoft.com/office/drawing/2015/9/8/chartex" xmlns:mc="http://schemas.openxmlformats.org/markup-compatibility/2006" xmlns:o="urn:schemas-microsoft-com:office:office" xmlns:r="http://schemas.openxmlformats.org/officeDocument/2006/relationships" xmlns:m="http://schemas.openxmlformats.org/officeDocument/2006/math" xmlns:v="urn:schemas-microsoft-com:vml" xmlns:wp14="http://schemas.microsoft.com/office/word/2010/wordprocessingDrawing" xmlns:wp="http://schemas.openxmlformats.org/drawingml/2006/wordprocessingDrawing" xmlns:w10="urn:schemas-microsoft-com:office:word" xmlns:w="http://schemas.openxmlformats.org/wordprocessingml/2006/main" xmlns:w14="http://schemas.microsoft.com/office/word/2010/wordml" xmlns:w15="http://schemas.microsoft.com/office/word/2012/wordml" xmlns:w16se="http://schemas.microsoft.com/office/word/2015/wordml/symex" xmlns:wpg="http://schemas.microsoft.com/office/word/2010/wordprocessingGroup" xmlns:wpi="http://schemas.microsoft.com/office/word/2010/wordprocessingInk" xmlns:wne="http://schemas.microsoft.com/office/word/2006/wordml" xmlns:wps="http://schemas.microsoft.com/office/word/2010/wordprocessingShape" mc:Ignorable="w14 w15 w16se wp14">
   <w:numPicBullet w:numPicBulletId="0">
     <w:pict>
-      <v:rect id="_x0000_i1028" style="width:0;height:1.5pt" o:hralign="center" o:bullet="t" o:hrstd="t" o:hr="t"/>
+      <v:rect id="_x0000_i1029" style="width:0;height:1.5pt" o:hralign="center" o:bullet="t" o:hrstd="t" o:hr="t"/>
     </w:pict>
   </w:numPicBullet>
   <w:abstractNum w:abstractNumId="0" w15:restartNumberingAfterBreak="0">
@@ -6247,6 +9579,92 @@
     </w:lvl>
   </w:abstractNum>
   <w:abstractNum w:abstractNumId="2" w15:restartNumberingAfterBreak="0">
+    <w:nsid w:val="00A99201"/>
+    <w:multiLevelType w:val="multilevel"/>
+    <w:tmpl w:val="47A61A3C"/>
+    <w:lvl w:ilvl="0">
+      <w:start w:val="1"/>
+      <w:numFmt w:val="decimal"/>
+      <w:lvlText w:val="%1."/>
+      <w:lvlJc w:val="left"/>
+      <w:pPr>
+        <w:ind w:left="720" w:hanging="360"/>
+      </w:pPr>
+    </w:lvl>
+    <w:lvl w:ilvl="1">
+      <w:start w:val="1"/>
+      <w:numFmt w:val="lowerLetter"/>
+      <w:lvlText w:val="%2."/>
+      <w:lvlJc w:val="left"/>
+      <w:pPr>
+        <w:ind w:left="1440" w:hanging="360"/>
+      </w:pPr>
+    </w:lvl>
+    <w:lvl w:ilvl="2">
+      <w:start w:val="1"/>
+      <w:numFmt w:val="lowerRoman"/>
+      <w:lvlText w:val="%3."/>
+      <w:lvlJc w:val="left"/>
+      <w:pPr>
+        <w:ind w:left="2160" w:hanging="360"/>
+      </w:pPr>
+    </w:lvl>
+    <w:lvl w:ilvl="3">
+      <w:start w:val="1"/>
+      <w:numFmt w:val="decimal"/>
+      <w:lvlText w:val="%4."/>
+      <w:lvlJc w:val="left"/>
+      <w:pPr>
+        <w:ind w:left="2880" w:hanging="360"/>
+      </w:pPr>
+    </w:lvl>
+    <w:lvl w:ilvl="4">
+      <w:start w:val="1"/>
+      <w:numFmt w:val="lowerLetter"/>
+      <w:lvlText w:val="%5."/>
+      <w:lvlJc w:val="left"/>
+      <w:pPr>
+        <w:ind w:left="3600" w:hanging="360"/>
+      </w:pPr>
+    </w:lvl>
+    <w:lvl w:ilvl="5">
+      <w:start w:val="1"/>
+      <w:numFmt w:val="lowerRoman"/>
+      <w:lvlText w:val="%6."/>
+      <w:lvlJc w:val="left"/>
+      <w:pPr>
+        <w:ind w:left="4320" w:hanging="360"/>
+      </w:pPr>
+    </w:lvl>
+    <w:lvl w:ilvl="6">
+      <w:start w:val="1"/>
+      <w:numFmt w:val="decimal"/>
+      <w:lvlText w:val="%7."/>
+      <w:lvlJc w:val="left"/>
+      <w:pPr>
+        <w:ind w:left="5040" w:hanging="360"/>
+      </w:pPr>
+    </w:lvl>
+    <w:lvl w:ilvl="7">
+      <w:start w:val="1"/>
+      <w:numFmt w:val="lowerLetter"/>
+      <w:lvlText w:val="%8."/>
+      <w:lvlJc w:val="left"/>
+      <w:pPr>
+        <w:ind w:left="5760" w:hanging="360"/>
+      </w:pPr>
+    </w:lvl>
+    <w:lvl w:ilvl="8">
+      <w:start w:val="1"/>
+      <w:numFmt w:val="lowerRoman"/>
+      <w:lvlText w:val="%9."/>
+      <w:lvlJc w:val="left"/>
+      <w:pPr>
+        <w:ind w:left="6480" w:hanging="360"/>
+      </w:pPr>
+    </w:lvl>
+  </w:abstractNum>
+  <w:abstractNum w:abstractNumId="3" w15:restartNumberingAfterBreak="0">
     <w:nsid w:val="09302D55"/>
     <w:multiLevelType w:val="multilevel"/>
     <w:tmpl w:val="BF42D2C6"/>
@@ -6395,7 +9813,7 @@
       </w:rPr>
     </w:lvl>
   </w:abstractNum>
-  <w:abstractNum w:abstractNumId="3" w15:restartNumberingAfterBreak="0">
+  <w:abstractNum w:abstractNumId="4" w15:restartNumberingAfterBreak="0">
     <w:nsid w:val="1B717ED3"/>
     <w:multiLevelType w:val="multilevel"/>
     <w:tmpl w:val="79124274"/>
@@ -6544,7 +9962,7 @@
       </w:rPr>
     </w:lvl>
   </w:abstractNum>
-  <w:abstractNum w:abstractNumId="4" w15:restartNumberingAfterBreak="0">
+  <w:abstractNum w:abstractNumId="5" w15:restartNumberingAfterBreak="0">
     <w:nsid w:val="1C6A4B43"/>
     <w:multiLevelType w:val="multilevel"/>
     <w:tmpl w:val="383A7644"/>
@@ -6693,7 +10111,7 @@
       </w:rPr>
     </w:lvl>
   </w:abstractNum>
-  <w:abstractNum w:abstractNumId="5" w15:restartNumberingAfterBreak="0">
+  <w:abstractNum w:abstractNumId="6" w15:restartNumberingAfterBreak="0">
     <w:nsid w:val="221009CB"/>
     <w:multiLevelType w:val="multilevel"/>
     <w:tmpl w:val="BBB81D02"/>
@@ -6842,7 +10260,7 @@
       </w:rPr>
     </w:lvl>
   </w:abstractNum>
-  <w:abstractNum w:abstractNumId="6" w15:restartNumberingAfterBreak="0">
+  <w:abstractNum w:abstractNumId="7" w15:restartNumberingAfterBreak="0">
     <w:nsid w:val="286D25B6"/>
     <w:multiLevelType w:val="multilevel"/>
     <w:tmpl w:val="F2E25592"/>
@@ -6991,7 +10409,7 @@
       </w:rPr>
     </w:lvl>
   </w:abstractNum>
-  <w:abstractNum w:abstractNumId="7" w15:restartNumberingAfterBreak="0">
+  <w:abstractNum w:abstractNumId="8" w15:restartNumberingAfterBreak="0">
     <w:nsid w:val="2F9C2723"/>
     <w:multiLevelType w:val="multilevel"/>
     <w:tmpl w:val="42541286"/>
@@ -7140,7 +10558,7 @@
       </w:rPr>
     </w:lvl>
   </w:abstractNum>
-  <w:abstractNum w:abstractNumId="8" w15:restartNumberingAfterBreak="0">
+  <w:abstractNum w:abstractNumId="9" w15:restartNumberingAfterBreak="0">
     <w:nsid w:val="3EC7156D"/>
     <w:multiLevelType w:val="multilevel"/>
     <w:tmpl w:val="766A5B06"/>
@@ -7289,7 +10707,7 @@
       </w:rPr>
     </w:lvl>
   </w:abstractNum>
-  <w:abstractNum w:abstractNumId="9" w15:restartNumberingAfterBreak="0">
+  <w:abstractNum w:abstractNumId="10" w15:restartNumberingAfterBreak="0">
     <w:nsid w:val="4F7B6787"/>
     <w:multiLevelType w:val="multilevel"/>
     <w:tmpl w:val="FB20AC82"/>
@@ -7438,7 +10856,7 @@
       </w:rPr>
     </w:lvl>
   </w:abstractNum>
-  <w:abstractNum w:abstractNumId="10" w15:restartNumberingAfterBreak="0">
+  <w:abstractNum w:abstractNumId="11" w15:restartNumberingAfterBreak="0">
     <w:nsid w:val="50EF1963"/>
     <w:multiLevelType w:val="multilevel"/>
     <w:tmpl w:val="56A6A428"/>
@@ -7587,7 +11005,7 @@
       </w:rPr>
     </w:lvl>
   </w:abstractNum>
-  <w:abstractNum w:abstractNumId="11" w15:restartNumberingAfterBreak="0">
+  <w:abstractNum w:abstractNumId="12" w15:restartNumberingAfterBreak="0">
     <w:nsid w:val="577446A1"/>
     <w:multiLevelType w:val="multilevel"/>
     <w:tmpl w:val="98F43144"/>
@@ -7736,7 +11154,7 @@
       </w:rPr>
     </w:lvl>
   </w:abstractNum>
-  <w:abstractNum w:abstractNumId="12" w15:restartNumberingAfterBreak="0">
+  <w:abstractNum w:abstractNumId="13" w15:restartNumberingAfterBreak="0">
     <w:nsid w:val="6C6A7DE2"/>
     <w:multiLevelType w:val="multilevel"/>
     <w:tmpl w:val="4E186848"/>
@@ -7885,7 +11303,7 @@
       </w:rPr>
     </w:lvl>
   </w:abstractNum>
-  <w:abstractNum w:abstractNumId="13" w15:restartNumberingAfterBreak="0">
+  <w:abstractNum w:abstractNumId="14" w15:restartNumberingAfterBreak="0">
     <w:nsid w:val="70E25FD1"/>
     <w:multiLevelType w:val="multilevel"/>
     <w:tmpl w:val="56CC51E4"/>
@@ -8034,7 +11452,7 @@
       </w:rPr>
     </w:lvl>
   </w:abstractNum>
-  <w:abstractNum w:abstractNumId="14" w15:restartNumberingAfterBreak="0">
+  <w:abstractNum w:abstractNumId="15" w15:restartNumberingAfterBreak="0">
     <w:nsid w:val="7CD07A6F"/>
     <w:multiLevelType w:val="multilevel"/>
     <w:tmpl w:val="97EA6C36"/>
@@ -8183,7 +11601,7 @@
       </w:rPr>
     </w:lvl>
   </w:abstractNum>
-  <w:abstractNum w:abstractNumId="15" w15:restartNumberingAfterBreak="0">
+  <w:abstractNum w:abstractNumId="16" w15:restartNumberingAfterBreak="0">
     <w:nsid w:val="7EE203EC"/>
     <w:multiLevelType w:val="multilevel"/>
     <w:tmpl w:val="66E60752"/>
@@ -8393,46 +11811,226 @@
     <w:abstractNumId w:val="1"/>
   </w:num>
   <w:num w:numId="21">
+    <w:abstractNumId w:val="16"/>
+  </w:num>
+  <w:num w:numId="22">
+    <w:abstractNumId w:val="4"/>
+  </w:num>
+  <w:num w:numId="23">
+    <w:abstractNumId w:val="13"/>
+  </w:num>
+  <w:num w:numId="24">
+    <w:abstractNumId w:val="3"/>
+  </w:num>
+  <w:num w:numId="25">
+    <w:abstractNumId w:val="11"/>
+  </w:num>
+  <w:num w:numId="26">
+    <w:abstractNumId w:val="5"/>
+  </w:num>
+  <w:num w:numId="27">
+    <w:abstractNumId w:val="10"/>
+  </w:num>
+  <w:num w:numId="28">
+    <w:abstractNumId w:val="9"/>
+  </w:num>
+  <w:num w:numId="29">
+    <w:abstractNumId w:val="7"/>
+  </w:num>
+  <w:num w:numId="30">
+    <w:abstractNumId w:val="6"/>
+  </w:num>
+  <w:num w:numId="31">
+    <w:abstractNumId w:val="8"/>
+  </w:num>
+  <w:num w:numId="32">
+    <w:abstractNumId w:val="14"/>
+  </w:num>
+  <w:num w:numId="33">
     <w:abstractNumId w:val="15"/>
   </w:num>
-  <w:num w:numId="22">
-    <w:abstractNumId w:val="3"/>
-  </w:num>
-  <w:num w:numId="23">
+  <w:num w:numId="34">
     <w:abstractNumId w:val="12"/>
   </w:num>
-  <w:num w:numId="24">
+  <w:num w:numId="35">
     <w:abstractNumId w:val="2"/>
+    <w:lvlOverride w:ilvl="0">
+      <w:startOverride w:val="1"/>
+    </w:lvlOverride>
+    <w:lvlOverride w:ilvl="1">
+      <w:startOverride w:val="1"/>
+    </w:lvlOverride>
+    <w:lvlOverride w:ilvl="2">
+      <w:startOverride w:val="1"/>
+    </w:lvlOverride>
+    <w:lvlOverride w:ilvl="3">
+      <w:startOverride w:val="1"/>
+    </w:lvlOverride>
+    <w:lvlOverride w:ilvl="4">
+      <w:startOverride w:val="1"/>
+    </w:lvlOverride>
+    <w:lvlOverride w:ilvl="5">
+      <w:startOverride w:val="1"/>
+    </w:lvlOverride>
+    <w:lvlOverride w:ilvl="6">
+      <w:startOverride w:val="1"/>
+    </w:lvlOverride>
+    <w:lvlOverride w:ilvl="7">
+      <w:startOverride w:val="1"/>
+    </w:lvlOverride>
+    <w:lvlOverride w:ilvl="8">
+      <w:startOverride w:val="1"/>
+    </w:lvlOverride>
   </w:num>
-  <w:num w:numId="25">
-    <w:abstractNumId w:val="10"/>
+  <w:num w:numId="36">
+    <w:abstractNumId w:val="2"/>
+    <w:lvlOverride w:ilvl="0">
+      <w:startOverride w:val="1"/>
+    </w:lvlOverride>
+    <w:lvlOverride w:ilvl="1">
+      <w:startOverride w:val="1"/>
+    </w:lvlOverride>
+    <w:lvlOverride w:ilvl="2">
+      <w:startOverride w:val="1"/>
+    </w:lvlOverride>
+    <w:lvlOverride w:ilvl="3">
+      <w:startOverride w:val="1"/>
+    </w:lvlOverride>
+    <w:lvlOverride w:ilvl="4">
+      <w:startOverride w:val="1"/>
+    </w:lvlOverride>
+    <w:lvlOverride w:ilvl="5">
+      <w:startOverride w:val="1"/>
+    </w:lvlOverride>
+    <w:lvlOverride w:ilvl="6">
+      <w:startOverride w:val="1"/>
+    </w:lvlOverride>
+    <w:lvlOverride w:ilvl="7">
+      <w:startOverride w:val="1"/>
+    </w:lvlOverride>
+    <w:lvlOverride w:ilvl="8">
+      <w:startOverride w:val="1"/>
+    </w:lvlOverride>
   </w:num>
-  <w:num w:numId="26">
-    <w:abstractNumId w:val="4"/>
+  <w:num w:numId="37">
+    <w:abstractNumId w:val="2"/>
+    <w:lvlOverride w:ilvl="0">
+      <w:startOverride w:val="1"/>
+    </w:lvlOverride>
+    <w:lvlOverride w:ilvl="1">
+      <w:startOverride w:val="1"/>
+    </w:lvlOverride>
+    <w:lvlOverride w:ilvl="2">
+      <w:startOverride w:val="1"/>
+    </w:lvlOverride>
+    <w:lvlOverride w:ilvl="3">
+      <w:startOverride w:val="1"/>
+    </w:lvlOverride>
+    <w:lvlOverride w:ilvl="4">
+      <w:startOverride w:val="1"/>
+    </w:lvlOverride>
+    <w:lvlOverride w:ilvl="5">
+      <w:startOverride w:val="1"/>
+    </w:lvlOverride>
+    <w:lvlOverride w:ilvl="6">
+      <w:startOverride w:val="1"/>
+    </w:lvlOverride>
+    <w:lvlOverride w:ilvl="7">
+      <w:startOverride w:val="1"/>
+    </w:lvlOverride>
+    <w:lvlOverride w:ilvl="8">
+      <w:startOverride w:val="1"/>
+    </w:lvlOverride>
   </w:num>
-  <w:num w:numId="27">
-    <w:abstractNumId w:val="9"/>
+  <w:num w:numId="38">
+    <w:abstractNumId w:val="2"/>
+    <w:lvlOverride w:ilvl="0">
+      <w:startOverride w:val="1"/>
+    </w:lvlOverride>
+    <w:lvlOverride w:ilvl="1">
+      <w:startOverride w:val="1"/>
+    </w:lvlOverride>
+    <w:lvlOverride w:ilvl="2">
+      <w:startOverride w:val="1"/>
+    </w:lvlOverride>
+    <w:lvlOverride w:ilvl="3">
+      <w:startOverride w:val="1"/>
+    </w:lvlOverride>
+    <w:lvlOverride w:ilvl="4">
+      <w:startOverride w:val="1"/>
+    </w:lvlOverride>
+    <w:lvlOverride w:ilvl="5">
+      <w:startOverride w:val="1"/>
+    </w:lvlOverride>
+    <w:lvlOverride w:ilvl="6">
+      <w:startOverride w:val="1"/>
+    </w:lvlOverride>
+    <w:lvlOverride w:ilvl="7">
+      <w:startOverride w:val="1"/>
+    </w:lvlOverride>
+    <w:lvlOverride w:ilvl="8">
+      <w:startOverride w:val="1"/>
+    </w:lvlOverride>
   </w:num>
-  <w:num w:numId="28">
-    <w:abstractNumId w:val="8"/>
+  <w:num w:numId="39">
+    <w:abstractNumId w:val="2"/>
+    <w:lvlOverride w:ilvl="0">
+      <w:startOverride w:val="1"/>
+    </w:lvlOverride>
+    <w:lvlOverride w:ilvl="1">
+      <w:startOverride w:val="1"/>
+    </w:lvlOverride>
+    <w:lvlOverride w:ilvl="2">
+      <w:startOverride w:val="1"/>
+    </w:lvlOverride>
+    <w:lvlOverride w:ilvl="3">
+      <w:startOverride w:val="1"/>
+    </w:lvlOverride>
+    <w:lvlOverride w:ilvl="4">
+      <w:startOverride w:val="1"/>
+    </w:lvlOverride>
+    <w:lvlOverride w:ilvl="5">
+      <w:startOverride w:val="1"/>
+    </w:lvlOverride>
+    <w:lvlOverride w:ilvl="6">
+      <w:startOverride w:val="1"/>
+    </w:lvlOverride>
+    <w:lvlOverride w:ilvl="7">
+      <w:startOverride w:val="1"/>
+    </w:lvlOverride>
+    <w:lvlOverride w:ilvl="8">
+      <w:startOverride w:val="1"/>
+    </w:lvlOverride>
   </w:num>
-  <w:num w:numId="29">
-    <w:abstractNumId w:val="6"/>
-  </w:num>
-  <w:num w:numId="30">
-    <w:abstractNumId w:val="5"/>
-  </w:num>
-  <w:num w:numId="31">
-    <w:abstractNumId w:val="7"/>
-  </w:num>
-  <w:num w:numId="32">
-    <w:abstractNumId w:val="13"/>
-  </w:num>
-  <w:num w:numId="33">
-    <w:abstractNumId w:val="14"/>
-  </w:num>
-  <w:num w:numId="34">
-    <w:abstractNumId w:val="11"/>
+  <w:num w:numId="40">
+    <w:abstractNumId w:val="2"/>
+    <w:lvlOverride w:ilvl="0">
+      <w:startOverride w:val="1"/>
+    </w:lvlOverride>
+    <w:lvlOverride w:ilvl="1">
+      <w:startOverride w:val="1"/>
+    </w:lvlOverride>
+    <w:lvlOverride w:ilvl="2">
+      <w:startOverride w:val="1"/>
+    </w:lvlOverride>
+    <w:lvlOverride w:ilvl="3">
+      <w:startOverride w:val="1"/>
+    </w:lvlOverride>
+    <w:lvlOverride w:ilvl="4">
+      <w:startOverride w:val="1"/>
+    </w:lvlOverride>
+    <w:lvlOverride w:ilvl="5">
+      <w:startOverride w:val="1"/>
+    </w:lvlOverride>
+    <w:lvlOverride w:ilvl="6">
+      <w:startOverride w:val="1"/>
+    </w:lvlOverride>
+    <w:lvlOverride w:ilvl="7">
+      <w:startOverride w:val="1"/>
+    </w:lvlOverride>
+    <w:lvlOverride w:ilvl="8">
+      <w:startOverride w:val="1"/>
+    </w:lvlOverride>
   </w:num>
 </w:numbering>
 </file>
@@ -8455,6 +12053,8 @@
     </w:pPrDefault>
   </w:docDefaults>
   <w:latentStyles w:defLockedState="0" w:defUIPriority="0" w:defSemiHidden="0" w:defUnhideWhenUsed="0" w:defQFormat="0" w:count="371">
+    <w:lsdException w:name="heading 2" w:uiPriority="9" w:qFormat="1"/>
+    <w:lsdException w:name="heading 3" w:uiPriority="9" w:qFormat="1"/>
     <w:lsdException w:name="index 1" w:semiHidden="1" w:unhideWhenUsed="1"/>
     <w:lsdException w:name="index 7" w:semiHidden="1" w:unhideWhenUsed="1"/>
     <w:lsdException w:name="index 8" w:semiHidden="1" w:unhideWhenUsed="1"/>
@@ -8519,6 +12119,7 @@
     <w:lsdException w:name="Body Text 2" w:semiHidden="1" w:unhideWhenUsed="1"/>
     <w:lsdException w:name="Body Text 3" w:semiHidden="1" w:unhideWhenUsed="1"/>
     <w:lsdException w:name="Body Text Indent 2" w:semiHidden="1" w:unhideWhenUsed="1"/>
+    <w:lsdException w:name="Block Text" w:uiPriority="9" w:qFormat="1"/>
     <w:lsdException w:name="Strong" w:uiPriority="22" w:qFormat="1"/>
     <w:lsdException w:name="Document Map" w:semiHidden="1" w:unhideWhenUsed="1"/>
     <w:lsdException w:name="Plain Text" w:semiHidden="1" w:unhideWhenUsed="1"/>

</xml_diff>